<commit_message>
Ajout du cahier de spécifications
</commit_message>
<xml_diff>
--- a/doc/Cahier_de_specifications_GdP00.docx
+++ b/doc/Cahier_de_specifications_GdP00.docx
@@ -525,7 +525,15 @@
                 <w:sz w:val="24"/>
                 <w:szCs w:val="24"/>
               </w:rPr>
-              <w:t xml:space="preserve"> CDS03</w:t>
+              <w:t xml:space="preserve"> </w:t>
+            </w:r>
+            <w:r>
+              <w:rPr>
+                <w:rFonts w:ascii="Times New Roman" w:hAnsi="Times New Roman"/>
+                <w:sz w:val="24"/>
+                <w:szCs w:val="24"/>
+              </w:rPr>
+              <w:t>GdP</w:t>
             </w:r>
           </w:p>
           <w:p>
@@ -570,7 +578,7 @@
                 <w:sz w:val="24"/>
                 <w:szCs w:val="24"/>
               </w:rPr>
-              <w:t xml:space="preserve">Maquette </w:t>
+              <w:t>Cahier</w:t>
             </w:r>
             <w:r>
               <w:rPr>
@@ -578,39 +586,7 @@
                 <w:sz w:val="24"/>
                 <w:szCs w:val="24"/>
               </w:rPr>
-              <w:t xml:space="preserve">détaillée </w:t>
-            </w:r>
-            <w:r>
-              <w:rPr>
-                <w:rFonts w:ascii="Times New Roman" w:hAnsi="Times New Roman"/>
-                <w:sz w:val="24"/>
-                <w:szCs w:val="24"/>
-              </w:rPr>
-              <w:t>d</w:t>
-            </w:r>
-            <w:r>
-              <w:rPr>
-                <w:rFonts w:ascii="Times New Roman" w:hAnsi="Times New Roman"/>
-                <w:sz w:val="24"/>
-                <w:szCs w:val="24"/>
-              </w:rPr>
-              <w:t>’</w:t>
-            </w:r>
-            <w:r>
-              <w:rPr>
-                <w:rFonts w:ascii="Times New Roman" w:hAnsi="Times New Roman"/>
-                <w:sz w:val="24"/>
-                <w:szCs w:val="24"/>
-              </w:rPr>
-              <w:t>u</w:t>
-            </w:r>
-            <w:r>
-              <w:rPr>
-                <w:rFonts w:ascii="Times New Roman" w:hAnsi="Times New Roman"/>
-                <w:sz w:val="24"/>
-                <w:szCs w:val="24"/>
-              </w:rPr>
-              <w:t>ncahier de spécif</w:t>
+              <w:t xml:space="preserve"> de spécif</w:t>
             </w:r>
             <w:bookmarkEnd w:id="0"/>
             <w:r>
@@ -620,6 +596,14 @@
                 <w:szCs w:val="24"/>
               </w:rPr>
               <w:t>ication</w:t>
+            </w:r>
+            <w:r>
+              <w:rPr>
+                <w:rFonts w:ascii="Times New Roman" w:hAnsi="Times New Roman"/>
+                <w:sz w:val="24"/>
+                <w:szCs w:val="24"/>
+              </w:rPr>
+              <w:t> : Composant de graphe de proximité</w:t>
             </w:r>
           </w:p>
           <w:p>
@@ -709,7 +693,29 @@
                 <w:sz w:val="24"/>
                 <w:szCs w:val="24"/>
               </w:rPr>
-              <w:t>N. Ragot</w:t>
+              <w:t xml:space="preserve">Benoît Richard &amp; </w:t>
+            </w:r>
+          </w:p>
+          <w:p>
+            <w:pPr>
+              <w:autoSpaceDE w:val="0"/>
+              <w:autoSpaceDN w:val="0"/>
+              <w:adjustRightInd w:val="0"/>
+              <w:spacing w:after="0" w:line="240" w:lineRule="auto"/>
+              <w:jc w:val="left"/>
+              <w:rPr>
+                <w:rFonts w:ascii="Times New Roman" w:hAnsi="Times New Roman"/>
+                <w:sz w:val="24"/>
+                <w:szCs w:val="24"/>
+              </w:rPr>
+            </w:pPr>
+            <w:r>
+              <w:rPr>
+                <w:rFonts w:ascii="Times New Roman" w:hAnsi="Times New Roman"/>
+                <w:sz w:val="24"/>
+                <w:szCs w:val="24"/>
+              </w:rPr>
+              <w:t>Thomas Rossi</w:t>
             </w:r>
           </w:p>
           <w:p>
@@ -769,7 +775,7 @@
                 <w:sz w:val="24"/>
                 <w:szCs w:val="24"/>
               </w:rPr>
-              <w:t>EPU-DI</w:t>
+              <w:t xml:space="preserve"> Gilles Venturini</w:t>
             </w:r>
           </w:p>
         </w:tc>
@@ -1027,13 +1033,6 @@
                 <w:szCs w:val="24"/>
               </w:rPr>
             </w:pPr>
-            <w:r>
-              <w:rPr>
-                <w:rFonts w:ascii="Times New Roman" w:hAnsi="Times New Roman"/>
-                <w:szCs w:val="24"/>
-              </w:rPr>
-              <w:t>N. Ragot</w:t>
-            </w:r>
           </w:p>
         </w:tc>
         <w:tc>
@@ -1053,13 +1052,6 @@
                 <w:szCs w:val="24"/>
               </w:rPr>
             </w:pPr>
-            <w:r>
-              <w:rPr>
-                <w:rFonts w:ascii="Times New Roman" w:hAnsi="Times New Roman"/>
-                <w:szCs w:val="24"/>
-              </w:rPr>
-              <w:t>28/10/2015</w:t>
-            </w:r>
           </w:p>
         </w:tc>
         <w:tc>
@@ -1079,13 +1071,6 @@
                 <w:szCs w:val="24"/>
               </w:rPr>
             </w:pPr>
-            <w:r>
-              <w:rPr>
-                <w:rFonts w:ascii="Times New Roman" w:hAnsi="Times New Roman"/>
-                <w:szCs w:val="24"/>
-              </w:rPr>
-              <w:t>O</w:t>
-            </w:r>
           </w:p>
         </w:tc>
         <w:tc>
@@ -1435,14 +1420,7 @@
                 <w:rFonts w:ascii="Times New Roman" w:hAnsi="Times New Roman"/>
                 <w:szCs w:val="24"/>
               </w:rPr>
-              <w:t>11/200</w:t>
-            </w:r>
-            <w:r>
-              <w:rPr>
-                <w:rFonts w:ascii="Times New Roman" w:hAnsi="Times New Roman"/>
-                <w:szCs w:val="24"/>
-              </w:rPr>
-              <w:t>8</w:t>
+              <w:t>16/10/18</w:t>
             </w:r>
           </w:p>
         </w:tc>
@@ -1469,7 +1447,7 @@
                 <w:rFonts w:ascii="Times New Roman" w:hAnsi="Times New Roman"/>
                 <w:szCs w:val="24"/>
               </w:rPr>
-              <w:t>Version initiale : synthèse de différents documents</w:t>
+              <w:t>Première version du cahier de spécifications</w:t>
             </w:r>
           </w:p>
         </w:tc>
@@ -1492,247 +1470,6 @@
                 <w:szCs w:val="24"/>
               </w:rPr>
             </w:pPr>
-            <w:r>
-              <w:rPr>
-                <w:rFonts w:ascii="Times New Roman" w:hAnsi="Times New Roman"/>
-                <w:szCs w:val="24"/>
-              </w:rPr>
-              <w:t>01</w:t>
-            </w:r>
-          </w:p>
-        </w:tc>
-        <w:tc>
-          <w:tcPr>
-            <w:tcW w:w="1363" w:type="dxa"/>
-            <w:vAlign w:val="center"/>
-          </w:tcPr>
-          <w:p>
-            <w:pPr>
-              <w:spacing w:after="0" w:line="240" w:lineRule="auto"/>
-              <w:jc w:val="center"/>
-              <w:rPr>
-                <w:rFonts w:ascii="Times New Roman" w:hAnsi="Times New Roman"/>
-                <w:szCs w:val="24"/>
-              </w:rPr>
-            </w:pPr>
-            <w:r>
-              <w:rPr>
-                <w:rFonts w:ascii="Times New Roman" w:hAnsi="Times New Roman"/>
-                <w:szCs w:val="24"/>
-              </w:rPr>
-              <w:t>10/10/2009</w:t>
-            </w:r>
-          </w:p>
-        </w:tc>
-        <w:tc>
-          <w:tcPr>
-            <w:tcW w:w="6824" w:type="dxa"/>
-            <w:gridSpan w:val="3"/>
-            <w:vAlign w:val="center"/>
-          </w:tcPr>
-          <w:p>
-            <w:pPr>
-              <w:autoSpaceDE w:val="0"/>
-              <w:autoSpaceDN w:val="0"/>
-              <w:adjustRightInd w:val="0"/>
-              <w:spacing w:after="0" w:line="240" w:lineRule="auto"/>
-              <w:jc w:val="left"/>
-              <w:rPr>
-                <w:rFonts w:ascii="Times New Roman" w:hAnsi="Times New Roman"/>
-                <w:szCs w:val="24"/>
-              </w:rPr>
-            </w:pPr>
-            <w:r>
-              <w:rPr>
-                <w:rFonts w:ascii="Times New Roman" w:hAnsi="Times New Roman"/>
-                <w:szCs w:val="24"/>
-              </w:rPr>
-              <w:t>Refonte basée sur les docs de Génie Log (VTK)</w:t>
-            </w:r>
-          </w:p>
-        </w:tc>
-      </w:tr>
-      <w:tr>
-        <w:trPr>
-          <w:trHeight w:val="340"/>
-        </w:trPr>
-        <w:tc>
-          <w:tcPr>
-            <w:tcW w:w="1101" w:type="dxa"/>
-            <w:vAlign w:val="center"/>
-          </w:tcPr>
-          <w:p>
-            <w:pPr>
-              <w:spacing w:after="0" w:line="240" w:lineRule="auto"/>
-              <w:jc w:val="center"/>
-              <w:rPr>
-                <w:rFonts w:ascii="Times New Roman" w:hAnsi="Times New Roman"/>
-                <w:szCs w:val="24"/>
-              </w:rPr>
-            </w:pPr>
-            <w:r>
-              <w:rPr>
-                <w:rFonts w:ascii="Times New Roman" w:hAnsi="Times New Roman"/>
-                <w:szCs w:val="24"/>
-              </w:rPr>
-              <w:t>02</w:t>
-            </w:r>
-          </w:p>
-        </w:tc>
-        <w:tc>
-          <w:tcPr>
-            <w:tcW w:w="1363" w:type="dxa"/>
-            <w:vAlign w:val="center"/>
-          </w:tcPr>
-          <w:p>
-            <w:pPr>
-              <w:spacing w:after="0" w:line="240" w:lineRule="auto"/>
-              <w:jc w:val="center"/>
-              <w:rPr>
-                <w:rFonts w:ascii="Times New Roman" w:hAnsi="Times New Roman"/>
-                <w:szCs w:val="24"/>
-              </w:rPr>
-            </w:pPr>
-            <w:r>
-              <w:rPr>
-                <w:rFonts w:ascii="Times New Roman" w:hAnsi="Times New Roman"/>
-                <w:szCs w:val="24"/>
-              </w:rPr>
-              <w:t>21</w:t>
-            </w:r>
-            <w:r>
-              <w:rPr>
-                <w:rFonts w:ascii="Times New Roman" w:hAnsi="Times New Roman"/>
-                <w:szCs w:val="24"/>
-              </w:rPr>
-              <w:t>/10/2009</w:t>
-            </w:r>
-          </w:p>
-        </w:tc>
-        <w:tc>
-          <w:tcPr>
-            <w:tcW w:w="6824" w:type="dxa"/>
-            <w:gridSpan w:val="3"/>
-            <w:vAlign w:val="center"/>
-          </w:tcPr>
-          <w:p>
-            <w:pPr>
-              <w:autoSpaceDE w:val="0"/>
-              <w:autoSpaceDN w:val="0"/>
-              <w:adjustRightInd w:val="0"/>
-              <w:spacing w:after="0" w:line="240" w:lineRule="auto"/>
-              <w:jc w:val="left"/>
-              <w:rPr>
-                <w:rFonts w:ascii="Times New Roman" w:hAnsi="Times New Roman"/>
-                <w:szCs w:val="24"/>
-              </w:rPr>
-            </w:pPr>
-            <w:r>
-              <w:rPr>
-                <w:rFonts w:ascii="Times New Roman" w:hAnsi="Times New Roman"/>
-                <w:szCs w:val="24"/>
-              </w:rPr>
-              <w:t>Correction suite aux relectures des EC-DI</w:t>
-            </w:r>
-          </w:p>
-        </w:tc>
-      </w:tr>
-      <w:tr>
-        <w:trPr>
-          <w:trHeight w:val="340"/>
-        </w:trPr>
-        <w:tc>
-          <w:tcPr>
-            <w:tcW w:w="1101" w:type="dxa"/>
-            <w:vAlign w:val="center"/>
-          </w:tcPr>
-          <w:p>
-            <w:pPr>
-              <w:spacing w:after="0" w:line="240" w:lineRule="auto"/>
-              <w:jc w:val="center"/>
-              <w:rPr>
-                <w:rFonts w:ascii="Times New Roman" w:hAnsi="Times New Roman"/>
-                <w:szCs w:val="24"/>
-              </w:rPr>
-            </w:pPr>
-            <w:r>
-              <w:rPr>
-                <w:rFonts w:ascii="Times New Roman" w:hAnsi="Times New Roman"/>
-                <w:szCs w:val="24"/>
-              </w:rPr>
-              <w:t>03</w:t>
-            </w:r>
-          </w:p>
-        </w:tc>
-        <w:tc>
-          <w:tcPr>
-            <w:tcW w:w="1363" w:type="dxa"/>
-            <w:vAlign w:val="center"/>
-          </w:tcPr>
-          <w:p>
-            <w:pPr>
-              <w:spacing w:after="0" w:line="240" w:lineRule="auto"/>
-              <w:jc w:val="center"/>
-              <w:rPr>
-                <w:rFonts w:ascii="Times New Roman" w:hAnsi="Times New Roman"/>
-                <w:szCs w:val="24"/>
-              </w:rPr>
-            </w:pPr>
-            <w:r>
-              <w:rPr>
-                <w:rFonts w:ascii="Times New Roman" w:hAnsi="Times New Roman"/>
-                <w:szCs w:val="24"/>
-              </w:rPr>
-              <w:t>28/10/2015</w:t>
-            </w:r>
-          </w:p>
-        </w:tc>
-        <w:tc>
-          <w:tcPr>
-            <w:tcW w:w="6824" w:type="dxa"/>
-            <w:gridSpan w:val="3"/>
-            <w:vAlign w:val="center"/>
-          </w:tcPr>
-          <w:p>
-            <w:pPr>
-              <w:autoSpaceDE w:val="0"/>
-              <w:autoSpaceDN w:val="0"/>
-              <w:adjustRightInd w:val="0"/>
-              <w:spacing w:after="0" w:line="240" w:lineRule="auto"/>
-              <w:jc w:val="left"/>
-              <w:rPr>
-                <w:rFonts w:ascii="Times New Roman" w:hAnsi="Times New Roman"/>
-                <w:szCs w:val="24"/>
-              </w:rPr>
-            </w:pPr>
-            <w:r>
-              <w:rPr>
-                <w:rFonts w:ascii="Times New Roman" w:hAnsi="Times New Roman"/>
-                <w:szCs w:val="24"/>
-              </w:rPr>
-              <w:t>Mise à jour + séparation plan de développement</w:t>
-            </w:r>
-          </w:p>
-        </w:tc>
-      </w:tr>
-      <w:tr>
-        <w:trPr>
-          <w:trHeight w:val="340"/>
-        </w:trPr>
-        <w:tc>
-          <w:tcPr>
-            <w:tcW w:w="1101" w:type="dxa"/>
-            <w:vAlign w:val="center"/>
-          </w:tcPr>
-          <w:p>
-            <w:pPr>
-              <w:spacing w:after="0" w:line="240" w:lineRule="auto"/>
-              <w:jc w:val="center"/>
-              <w:rPr>
-                <w:rFonts w:ascii="Times New Roman" w:hAnsi="Times New Roman"/>
-                <w:szCs w:val="24"/>
-              </w:rPr>
-            </w:pPr>
           </w:p>
         </w:tc>
         <w:tc>
@@ -1886,6 +1623,177 @@
           </w:p>
         </w:tc>
       </w:tr>
+      <w:tr>
+        <w:trPr>
+          <w:trHeight w:val="340"/>
+        </w:trPr>
+        <w:tc>
+          <w:tcPr>
+            <w:tcW w:w="1101" w:type="dxa"/>
+            <w:vAlign w:val="center"/>
+          </w:tcPr>
+          <w:p>
+            <w:pPr>
+              <w:spacing w:after="0" w:line="240" w:lineRule="auto"/>
+              <w:jc w:val="center"/>
+              <w:rPr>
+                <w:rFonts w:ascii="Times New Roman" w:hAnsi="Times New Roman"/>
+                <w:szCs w:val="24"/>
+              </w:rPr>
+            </w:pPr>
+          </w:p>
+        </w:tc>
+        <w:tc>
+          <w:tcPr>
+            <w:tcW w:w="1363" w:type="dxa"/>
+            <w:vAlign w:val="center"/>
+          </w:tcPr>
+          <w:p>
+            <w:pPr>
+              <w:spacing w:after="0" w:line="240" w:lineRule="auto"/>
+              <w:jc w:val="center"/>
+              <w:rPr>
+                <w:rFonts w:ascii="Times New Roman" w:hAnsi="Times New Roman"/>
+                <w:szCs w:val="24"/>
+              </w:rPr>
+            </w:pPr>
+          </w:p>
+        </w:tc>
+        <w:tc>
+          <w:tcPr>
+            <w:tcW w:w="6824" w:type="dxa"/>
+            <w:gridSpan w:val="3"/>
+            <w:vAlign w:val="center"/>
+          </w:tcPr>
+          <w:p>
+            <w:pPr>
+              <w:autoSpaceDE w:val="0"/>
+              <w:autoSpaceDN w:val="0"/>
+              <w:adjustRightInd w:val="0"/>
+              <w:spacing w:after="0" w:line="240" w:lineRule="auto"/>
+              <w:jc w:val="left"/>
+              <w:rPr>
+                <w:rFonts w:ascii="Times New Roman" w:hAnsi="Times New Roman"/>
+                <w:szCs w:val="24"/>
+              </w:rPr>
+            </w:pPr>
+          </w:p>
+        </w:tc>
+      </w:tr>
+      <w:tr>
+        <w:trPr>
+          <w:trHeight w:val="340"/>
+        </w:trPr>
+        <w:tc>
+          <w:tcPr>
+            <w:tcW w:w="1101" w:type="dxa"/>
+            <w:vAlign w:val="center"/>
+          </w:tcPr>
+          <w:p>
+            <w:pPr>
+              <w:spacing w:after="0" w:line="240" w:lineRule="auto"/>
+              <w:jc w:val="center"/>
+              <w:rPr>
+                <w:rFonts w:ascii="Times New Roman" w:hAnsi="Times New Roman"/>
+                <w:szCs w:val="24"/>
+              </w:rPr>
+            </w:pPr>
+          </w:p>
+        </w:tc>
+        <w:tc>
+          <w:tcPr>
+            <w:tcW w:w="1363" w:type="dxa"/>
+            <w:vAlign w:val="center"/>
+          </w:tcPr>
+          <w:p>
+            <w:pPr>
+              <w:spacing w:after="0" w:line="240" w:lineRule="auto"/>
+              <w:jc w:val="center"/>
+              <w:rPr>
+                <w:rFonts w:ascii="Times New Roman" w:hAnsi="Times New Roman"/>
+                <w:szCs w:val="24"/>
+              </w:rPr>
+            </w:pPr>
+          </w:p>
+        </w:tc>
+        <w:tc>
+          <w:tcPr>
+            <w:tcW w:w="6824" w:type="dxa"/>
+            <w:gridSpan w:val="3"/>
+            <w:vAlign w:val="center"/>
+          </w:tcPr>
+          <w:p>
+            <w:pPr>
+              <w:autoSpaceDE w:val="0"/>
+              <w:autoSpaceDN w:val="0"/>
+              <w:adjustRightInd w:val="0"/>
+              <w:spacing w:after="0" w:line="240" w:lineRule="auto"/>
+              <w:jc w:val="left"/>
+              <w:rPr>
+                <w:rFonts w:ascii="Times New Roman" w:hAnsi="Times New Roman"/>
+                <w:szCs w:val="24"/>
+              </w:rPr>
+            </w:pPr>
+          </w:p>
+        </w:tc>
+      </w:tr>
+      <w:tr>
+        <w:trPr>
+          <w:trHeight w:val="340"/>
+        </w:trPr>
+        <w:tc>
+          <w:tcPr>
+            <w:tcW w:w="1101" w:type="dxa"/>
+            <w:vAlign w:val="center"/>
+          </w:tcPr>
+          <w:p>
+            <w:pPr>
+              <w:spacing w:after="0" w:line="240" w:lineRule="auto"/>
+              <w:jc w:val="center"/>
+              <w:rPr>
+                <w:rFonts w:ascii="Times New Roman" w:hAnsi="Times New Roman"/>
+                <w:szCs w:val="24"/>
+              </w:rPr>
+            </w:pPr>
+          </w:p>
+        </w:tc>
+        <w:tc>
+          <w:tcPr>
+            <w:tcW w:w="1363" w:type="dxa"/>
+            <w:vAlign w:val="center"/>
+          </w:tcPr>
+          <w:p>
+            <w:pPr>
+              <w:spacing w:after="0" w:line="240" w:lineRule="auto"/>
+              <w:jc w:val="center"/>
+              <w:rPr>
+                <w:rFonts w:ascii="Times New Roman" w:hAnsi="Times New Roman"/>
+                <w:szCs w:val="24"/>
+              </w:rPr>
+            </w:pPr>
+          </w:p>
+        </w:tc>
+        <w:tc>
+          <w:tcPr>
+            <w:tcW w:w="6824" w:type="dxa"/>
+            <w:gridSpan w:val="3"/>
+            <w:vAlign w:val="center"/>
+          </w:tcPr>
+          <w:p>
+            <w:pPr>
+              <w:autoSpaceDE w:val="0"/>
+              <w:autoSpaceDN w:val="0"/>
+              <w:adjustRightInd w:val="0"/>
+              <w:spacing w:after="0" w:line="240" w:lineRule="auto"/>
+              <w:jc w:val="left"/>
+              <w:rPr>
+                <w:rFonts w:ascii="Times New Roman" w:hAnsi="Times New Roman"/>
+                <w:szCs w:val="24"/>
+              </w:rPr>
+            </w:pPr>
+          </w:p>
+        </w:tc>
+      </w:tr>
     </w:tbl>
     <w:p>
       <w:pPr>
@@ -1971,6 +1879,11 @@
           <w:docPartUnique/>
         </w:docPartObj>
       </w:sdtPr>
+      <w:sdtEndPr>
+        <w:rPr>
+          <w:rFonts w:eastAsia="Times New Roman" w:cs="Times New Roman"/>
+        </w:rPr>
+      </w:sdtEndPr>
       <w:sdtContent>
         <w:p>
           <w:pPr>
@@ -1990,9 +1903,9 @@
             <w:rPr>
               <w:rFonts w:asciiTheme="minorHAnsi" w:eastAsiaTheme="minorEastAsia" w:hAnsiTheme="minorHAnsi" w:cstheme="minorBidi"/>
               <w:noProof/>
-              <w:sz w:val="24"/>
-              <w:szCs w:val="24"/>
-              <w:lang w:eastAsia="ja-JP" w:bidi="ar-SA"/>
+              <w:sz w:val="22"/>
+              <w:szCs w:val="22"/>
+              <w:lang w:eastAsia="fr-FR" w:bidi="ar-SA"/>
             </w:rPr>
           </w:pPr>
           <w:r>
@@ -2026,244 +1939,7 @@
             <w:rPr>
               <w:noProof/>
             </w:rPr>
-            <w:instrText xml:space="preserve"> PAGEREF _Toc307667064 \h </w:instrText>
-          </w:r>
-          <w:r>
-            <w:rPr>
-              <w:noProof/>
-            </w:rPr>
-          </w:r>
-          <w:r>
-            <w:rPr>
-              <w:noProof/>
-            </w:rPr>
-            <w:fldChar w:fldCharType="separate"/>
-          </w:r>
-          <w:r>
-            <w:rPr>
-              <w:noProof/>
-            </w:rPr>
-            <w:t>5</w:t>
-          </w:r>
-          <w:r>
-            <w:rPr>
-              <w:noProof/>
-            </w:rPr>
-            <w:fldChar w:fldCharType="end"/>
-          </w:r>
-        </w:p>
-        <w:p>
-          <w:pPr>
-            <w:pStyle w:val="TM2"/>
-            <w:tabs>
-              <w:tab w:val="left" w:pos="592"/>
-              <w:tab w:val="right" w:leader="dot" w:pos="9062"/>
-            </w:tabs>
-            <w:rPr>
-              <w:rFonts w:asciiTheme="minorHAnsi" w:eastAsiaTheme="minorEastAsia" w:hAnsiTheme="minorHAnsi" w:cstheme="minorBidi"/>
-              <w:noProof/>
-              <w:sz w:val="24"/>
-              <w:szCs w:val="24"/>
-              <w:lang w:eastAsia="ja-JP" w:bidi="ar-SA"/>
-            </w:rPr>
-          </w:pPr>
-          <w:r>
-            <w:rPr>
-              <w:noProof/>
-            </w:rPr>
-            <w:t>1.</w:t>
-          </w:r>
-          <w:r>
-            <w:rPr>
-              <w:rFonts w:asciiTheme="minorHAnsi" w:eastAsiaTheme="minorEastAsia" w:hAnsiTheme="minorHAnsi" w:cstheme="minorBidi"/>
-              <w:noProof/>
-              <w:sz w:val="24"/>
-              <w:szCs w:val="24"/>
-              <w:lang w:eastAsia="ja-JP" w:bidi="ar-SA"/>
-            </w:rPr>
-            <w:tab/>
-          </w:r>
-          <w:r>
-            <w:rPr>
-              <w:noProof/>
-            </w:rPr>
-            <w:t>Contexte de la réalisation</w:t>
-          </w:r>
-          <w:r>
-            <w:rPr>
-              <w:noProof/>
-            </w:rPr>
-            <w:tab/>
-          </w:r>
-          <w:r>
-            <w:rPr>
-              <w:noProof/>
-            </w:rPr>
-            <w:fldChar w:fldCharType="begin"/>
-          </w:r>
-          <w:r>
-            <w:rPr>
-              <w:noProof/>
-            </w:rPr>
-            <w:instrText xml:space="preserve"> PAGEREF _Toc307667065 \h </w:instrText>
-          </w:r>
-          <w:r>
-            <w:rPr>
-              <w:noProof/>
-            </w:rPr>
-          </w:r>
-          <w:r>
-            <w:rPr>
-              <w:noProof/>
-            </w:rPr>
-            <w:fldChar w:fldCharType="separate"/>
-          </w:r>
-          <w:r>
-            <w:rPr>
-              <w:noProof/>
-            </w:rPr>
-            <w:t>5</w:t>
-          </w:r>
-          <w:r>
-            <w:rPr>
-              <w:noProof/>
-            </w:rPr>
-            <w:fldChar w:fldCharType="end"/>
-          </w:r>
-        </w:p>
-        <w:p>
-          <w:pPr>
-            <w:pStyle w:val="TM2"/>
-            <w:tabs>
-              <w:tab w:val="left" w:pos="592"/>
-              <w:tab w:val="right" w:leader="dot" w:pos="9062"/>
-            </w:tabs>
-            <w:rPr>
-              <w:rFonts w:asciiTheme="minorHAnsi" w:eastAsiaTheme="minorEastAsia" w:hAnsiTheme="minorHAnsi" w:cstheme="minorBidi"/>
-              <w:noProof/>
-              <w:sz w:val="24"/>
-              <w:szCs w:val="24"/>
-              <w:lang w:eastAsia="ja-JP" w:bidi="ar-SA"/>
-            </w:rPr>
-          </w:pPr>
-          <w:r>
-            <w:rPr>
-              <w:noProof/>
-            </w:rPr>
-            <w:t>2.</w:t>
-          </w:r>
-          <w:r>
-            <w:rPr>
-              <w:rFonts w:asciiTheme="minorHAnsi" w:eastAsiaTheme="minorEastAsia" w:hAnsiTheme="minorHAnsi" w:cstheme="minorBidi"/>
-              <w:noProof/>
-              <w:sz w:val="24"/>
-              <w:szCs w:val="24"/>
-              <w:lang w:eastAsia="ja-JP" w:bidi="ar-SA"/>
-            </w:rPr>
-            <w:tab/>
-          </w:r>
-          <w:r>
-            <w:rPr>
-              <w:noProof/>
-            </w:rPr>
-            <w:t>Description générale</w:t>
-          </w:r>
-          <w:r>
-            <w:rPr>
-              <w:noProof/>
-            </w:rPr>
-            <w:tab/>
-          </w:r>
-          <w:r>
-            <w:rPr>
-              <w:noProof/>
-            </w:rPr>
-            <w:fldChar w:fldCharType="begin"/>
-          </w:r>
-          <w:r>
-            <w:rPr>
-              <w:noProof/>
-            </w:rPr>
-            <w:instrText xml:space="preserve"> PAGEREF _Toc307667066 \h </w:instrText>
-          </w:r>
-          <w:r>
-            <w:rPr>
-              <w:noProof/>
-            </w:rPr>
-          </w:r>
-          <w:r>
-            <w:rPr>
-              <w:noProof/>
-            </w:rPr>
-            <w:fldChar w:fldCharType="separate"/>
-          </w:r>
-          <w:r>
-            <w:rPr>
-              <w:noProof/>
-            </w:rPr>
-            <w:t>5</w:t>
-          </w:r>
-          <w:r>
-            <w:rPr>
-              <w:noProof/>
-            </w:rPr>
-            <w:fldChar w:fldCharType="end"/>
-          </w:r>
-        </w:p>
-        <w:p>
-          <w:pPr>
-            <w:pStyle w:val="TM2"/>
-            <w:tabs>
-              <w:tab w:val="left" w:pos="592"/>
-              <w:tab w:val="right" w:leader="dot" w:pos="9062"/>
-            </w:tabs>
-            <w:rPr>
-              <w:rFonts w:asciiTheme="minorHAnsi" w:eastAsiaTheme="minorEastAsia" w:hAnsiTheme="minorHAnsi" w:cstheme="minorBidi"/>
-              <w:noProof/>
-              <w:sz w:val="24"/>
-              <w:szCs w:val="24"/>
-              <w:lang w:eastAsia="ja-JP" w:bidi="ar-SA"/>
-            </w:rPr>
-          </w:pPr>
-          <w:r>
-            <w:rPr>
-              <w:noProof/>
-            </w:rPr>
-            <w:t>3.</w:t>
-          </w:r>
-          <w:r>
-            <w:rPr>
-              <w:rFonts w:asciiTheme="minorHAnsi" w:eastAsiaTheme="minorEastAsia" w:hAnsiTheme="minorHAnsi" w:cstheme="minorBidi"/>
-              <w:noProof/>
-              <w:sz w:val="24"/>
-              <w:szCs w:val="24"/>
-              <w:lang w:eastAsia="ja-JP" w:bidi="ar-SA"/>
-            </w:rPr>
-            <w:tab/>
-          </w:r>
-          <w:r>
-            <w:rPr>
-              <w:noProof/>
-            </w:rPr>
-            <w:t>Description des interfaces externes du logiciel</w:t>
-          </w:r>
-          <w:r>
-            <w:rPr>
-              <w:noProof/>
-            </w:rPr>
-            <w:tab/>
-          </w:r>
-          <w:r>
-            <w:rPr>
-              <w:noProof/>
-            </w:rPr>
-            <w:fldChar w:fldCharType="begin"/>
-          </w:r>
-          <w:r>
-            <w:rPr>
-              <w:noProof/>
-            </w:rPr>
-            <w:instrText xml:space="preserve"> PAGEREF _Toc307667067 \h </w:instrText>
+            <w:instrText xml:space="preserve"> PAGEREF _Toc527470081 \h </w:instrText>
           </w:r>
           <w:r>
             <w:rPr>
@@ -2293,38 +1969,21 @@
           <w:pPr>
             <w:pStyle w:val="TM2"/>
             <w:tabs>
-              <w:tab w:val="left" w:pos="592"/>
               <w:tab w:val="right" w:leader="dot" w:pos="9062"/>
             </w:tabs>
             <w:rPr>
               <w:rFonts w:asciiTheme="minorHAnsi" w:eastAsiaTheme="minorEastAsia" w:hAnsiTheme="minorHAnsi" w:cstheme="minorBidi"/>
               <w:noProof/>
-              <w:sz w:val="24"/>
-              <w:szCs w:val="24"/>
-              <w:lang w:eastAsia="ja-JP" w:bidi="ar-SA"/>
+              <w:sz w:val="22"/>
+              <w:szCs w:val="22"/>
+              <w:lang w:eastAsia="fr-FR" w:bidi="ar-SA"/>
             </w:rPr>
           </w:pPr>
           <w:r>
             <w:rPr>
               <w:noProof/>
             </w:rPr>
-            <w:t>4.</w:t>
-          </w:r>
-          <w:r>
-            <w:rPr>
-              <w:rFonts w:asciiTheme="minorHAnsi" w:eastAsiaTheme="minorEastAsia" w:hAnsiTheme="minorHAnsi" w:cstheme="minorBidi"/>
-              <w:noProof/>
-              <w:sz w:val="24"/>
-              <w:szCs w:val="24"/>
-              <w:lang w:eastAsia="ja-JP" w:bidi="ar-SA"/>
-            </w:rPr>
-            <w:tab/>
-          </w:r>
-          <w:r>
-            <w:rPr>
-              <w:noProof/>
-            </w:rPr>
-            <w:t>Architecture générale du système</w:t>
+            <w:t>Contexte de la réalisation</w:t>
           </w:r>
           <w:r>
             <w:rPr>
@@ -2342,7 +2001,69 @@
             <w:rPr>
               <w:noProof/>
             </w:rPr>
-            <w:instrText xml:space="preserve"> PAGEREF _Toc307667068 \h </w:instrText>
+            <w:instrText xml:space="preserve"> PAGEREF _Toc527470082 \h </w:instrText>
+          </w:r>
+          <w:r>
+            <w:rPr>
+              <w:noProof/>
+            </w:rPr>
+          </w:r>
+          <w:r>
+            <w:rPr>
+              <w:noProof/>
+            </w:rPr>
+            <w:fldChar w:fldCharType="separate"/>
+          </w:r>
+          <w:r>
+            <w:rPr>
+              <w:noProof/>
+            </w:rPr>
+            <w:t>6</w:t>
+          </w:r>
+          <w:r>
+            <w:rPr>
+              <w:noProof/>
+            </w:rPr>
+            <w:fldChar w:fldCharType="end"/>
+          </w:r>
+        </w:p>
+        <w:p>
+          <w:pPr>
+            <w:pStyle w:val="TM2"/>
+            <w:tabs>
+              <w:tab w:val="right" w:leader="dot" w:pos="9062"/>
+            </w:tabs>
+            <w:rPr>
+              <w:rFonts w:asciiTheme="minorHAnsi" w:eastAsiaTheme="minorEastAsia" w:hAnsiTheme="minorHAnsi" w:cstheme="minorBidi"/>
+              <w:noProof/>
+              <w:sz w:val="22"/>
+              <w:szCs w:val="22"/>
+              <w:lang w:eastAsia="fr-FR" w:bidi="ar-SA"/>
+            </w:rPr>
+          </w:pPr>
+          <w:r>
+            <w:rPr>
+              <w:noProof/>
+            </w:rPr>
+            <w:t>Description générale</w:t>
+          </w:r>
+          <w:r>
+            <w:rPr>
+              <w:noProof/>
+            </w:rPr>
+            <w:tab/>
+          </w:r>
+          <w:r>
+            <w:rPr>
+              <w:noProof/>
+            </w:rPr>
+            <w:fldChar w:fldCharType="begin"/>
+          </w:r>
+          <w:r>
+            <w:rPr>
+              <w:noProof/>
+            </w:rPr>
+            <w:instrText xml:space="preserve"> PAGEREF _Toc527470083 \h </w:instrText>
           </w:r>
           <w:r>
             <w:rPr>
@@ -2372,38 +2093,21 @@
           <w:pPr>
             <w:pStyle w:val="TM2"/>
             <w:tabs>
-              <w:tab w:val="left" w:pos="592"/>
               <w:tab w:val="right" w:leader="dot" w:pos="9062"/>
             </w:tabs>
             <w:rPr>
               <w:rFonts w:asciiTheme="minorHAnsi" w:eastAsiaTheme="minorEastAsia" w:hAnsiTheme="minorHAnsi" w:cstheme="minorBidi"/>
               <w:noProof/>
-              <w:sz w:val="24"/>
-              <w:szCs w:val="24"/>
-              <w:lang w:eastAsia="ja-JP" w:bidi="ar-SA"/>
+              <w:sz w:val="22"/>
+              <w:szCs w:val="22"/>
+              <w:lang w:eastAsia="fr-FR" w:bidi="ar-SA"/>
             </w:rPr>
           </w:pPr>
           <w:r>
             <w:rPr>
               <w:noProof/>
             </w:rPr>
-            <w:t>5.</w:t>
-          </w:r>
-          <w:r>
-            <w:rPr>
-              <w:rFonts w:asciiTheme="minorHAnsi" w:eastAsiaTheme="minorEastAsia" w:hAnsiTheme="minorHAnsi" w:cstheme="minorBidi"/>
-              <w:noProof/>
-              <w:sz w:val="24"/>
-              <w:szCs w:val="24"/>
-              <w:lang w:eastAsia="ja-JP" w:bidi="ar-SA"/>
-            </w:rPr>
-            <w:tab/>
-          </w:r>
-          <w:r>
-            <w:rPr>
-              <w:noProof/>
-            </w:rPr>
-            <w:t>Description des fonctionnalités</w:t>
+            <w:t>Spécifications fonctionnelles</w:t>
           </w:r>
           <w:r>
             <w:rPr>
@@ -2421,7 +2125,7 @@
             <w:rPr>
               <w:noProof/>
             </w:rPr>
-            <w:instrText xml:space="preserve"> PAGEREF _Toc307667069 \h </w:instrText>
+            <w:instrText xml:space="preserve"> PAGEREF _Toc527470084 \h </w:instrText>
           </w:r>
           <w:r>
             <w:rPr>
@@ -2451,38 +2155,21 @@
           <w:pPr>
             <w:pStyle w:val="TM2"/>
             <w:tabs>
-              <w:tab w:val="left" w:pos="592"/>
               <w:tab w:val="right" w:leader="dot" w:pos="9062"/>
             </w:tabs>
             <w:rPr>
               <w:rFonts w:asciiTheme="minorHAnsi" w:eastAsiaTheme="minorEastAsia" w:hAnsiTheme="minorHAnsi" w:cstheme="minorBidi"/>
               <w:noProof/>
-              <w:sz w:val="24"/>
-              <w:szCs w:val="24"/>
-              <w:lang w:eastAsia="ja-JP" w:bidi="ar-SA"/>
+              <w:sz w:val="22"/>
+              <w:szCs w:val="22"/>
+              <w:lang w:eastAsia="fr-FR" w:bidi="ar-SA"/>
             </w:rPr>
           </w:pPr>
           <w:r>
             <w:rPr>
               <w:noProof/>
             </w:rPr>
-            <w:t>6.</w:t>
-          </w:r>
-          <w:r>
-            <w:rPr>
-              <w:rFonts w:asciiTheme="minorHAnsi" w:eastAsiaTheme="minorEastAsia" w:hAnsiTheme="minorHAnsi" w:cstheme="minorBidi"/>
-              <w:noProof/>
-              <w:sz w:val="24"/>
-              <w:szCs w:val="24"/>
-              <w:lang w:eastAsia="ja-JP" w:bidi="ar-SA"/>
-            </w:rPr>
-            <w:tab/>
-          </w:r>
-          <w:r>
-            <w:rPr>
-              <w:noProof/>
-            </w:rPr>
-            <w:t>Conditions de fonctionnement</w:t>
+            <w:t>Spécifications non fonctionnelles</w:t>
           </w:r>
           <w:r>
             <w:rPr>
@@ -2500,7 +2187,7 @@
             <w:rPr>
               <w:noProof/>
             </w:rPr>
-            <w:instrText xml:space="preserve"> PAGEREF _Toc307667070 \h </w:instrText>
+            <w:instrText xml:space="preserve"> PAGEREF _Toc527470085 \h </w:instrText>
           </w:r>
           <w:r>
             <w:rPr>
@@ -2517,7 +2204,7 @@
             <w:rPr>
               <w:noProof/>
             </w:rPr>
-            <w:t>8</w:t>
+            <w:t>7</w:t>
           </w:r>
           <w:r>
             <w:rPr>
@@ -2535,9 +2222,9 @@
             <w:rPr>
               <w:rFonts w:asciiTheme="minorHAnsi" w:eastAsiaTheme="minorEastAsia" w:hAnsiTheme="minorHAnsi" w:cstheme="minorBidi"/>
               <w:noProof/>
-              <w:sz w:val="24"/>
-              <w:szCs w:val="24"/>
-              <w:lang w:eastAsia="ja-JP" w:bidi="ar-SA"/>
+              <w:sz w:val="22"/>
+              <w:szCs w:val="22"/>
+              <w:lang w:eastAsia="fr-FR" w:bidi="ar-SA"/>
             </w:rPr>
           </w:pPr>
           <w:r>
@@ -2562,7 +2249,69 @@
             <w:rPr>
               <w:noProof/>
             </w:rPr>
-            <w:instrText xml:space="preserve"> PAGEREF _Toc307667071 \h </w:instrText>
+            <w:instrText xml:space="preserve"> PAGEREF _Toc527470086 \h </w:instrText>
+          </w:r>
+          <w:r>
+            <w:rPr>
+              <w:noProof/>
+            </w:rPr>
+          </w:r>
+          <w:r>
+            <w:rPr>
+              <w:noProof/>
+            </w:rPr>
+            <w:fldChar w:fldCharType="separate"/>
+          </w:r>
+          <w:r>
+            <w:rPr>
+              <w:noProof/>
+            </w:rPr>
+            <w:t>9</w:t>
+          </w:r>
+          <w:r>
+            <w:rPr>
+              <w:noProof/>
+            </w:rPr>
+            <w:fldChar w:fldCharType="end"/>
+          </w:r>
+        </w:p>
+        <w:p>
+          <w:pPr>
+            <w:pStyle w:val="TM1"/>
+            <w:tabs>
+              <w:tab w:val="right" w:leader="dot" w:pos="9062"/>
+            </w:tabs>
+            <w:rPr>
+              <w:rFonts w:asciiTheme="minorHAnsi" w:eastAsiaTheme="minorEastAsia" w:hAnsiTheme="minorHAnsi" w:cstheme="minorBidi"/>
+              <w:noProof/>
+              <w:sz w:val="22"/>
+              <w:szCs w:val="22"/>
+              <w:lang w:eastAsia="fr-FR" w:bidi="ar-SA"/>
+            </w:rPr>
+          </w:pPr>
+          <w:r>
+            <w:rPr>
+              <w:noProof/>
+            </w:rPr>
+            <w:t>Bibliographie</w:t>
+          </w:r>
+          <w:r>
+            <w:rPr>
+              <w:noProof/>
+            </w:rPr>
+            <w:tab/>
+          </w:r>
+          <w:r>
+            <w:rPr>
+              <w:noProof/>
+            </w:rPr>
+            <w:fldChar w:fldCharType="begin"/>
+          </w:r>
+          <w:r>
+            <w:rPr>
+              <w:noProof/>
+            </w:rPr>
+            <w:instrText xml:space="preserve"> PAGEREF _Toc527470087 \h </w:instrText>
           </w:r>
           <w:r>
             <w:rPr>
@@ -2597,16 +2346,16 @@
             <w:rPr>
               <w:rFonts w:asciiTheme="minorHAnsi" w:eastAsiaTheme="minorEastAsia" w:hAnsiTheme="minorHAnsi" w:cstheme="minorBidi"/>
               <w:noProof/>
-              <w:sz w:val="24"/>
-              <w:szCs w:val="24"/>
-              <w:lang w:eastAsia="ja-JP" w:bidi="ar-SA"/>
+              <w:sz w:val="22"/>
+              <w:szCs w:val="22"/>
+              <w:lang w:eastAsia="fr-FR" w:bidi="ar-SA"/>
             </w:rPr>
           </w:pPr>
           <w:r>
             <w:rPr>
               <w:noProof/>
             </w:rPr>
-            <w:t>Bibliographie</w:t>
+            <w:t>Index</w:t>
           </w:r>
           <w:r>
             <w:rPr>
@@ -2624,7 +2373,7 @@
             <w:rPr>
               <w:noProof/>
             </w:rPr>
-            <w:instrText xml:space="preserve"> PAGEREF _Toc307667072 \h </w:instrText>
+            <w:instrText xml:space="preserve"> PAGEREF _Toc527470088 \h </w:instrText>
           </w:r>
           <w:r>
             <w:rPr>
@@ -2652,68 +2401,6 @@
         </w:p>
         <w:p>
           <w:pPr>
-            <w:pStyle w:val="TM1"/>
-            <w:tabs>
-              <w:tab w:val="right" w:leader="dot" w:pos="9062"/>
-            </w:tabs>
-            <w:rPr>
-              <w:rFonts w:asciiTheme="minorHAnsi" w:eastAsiaTheme="minorEastAsia" w:hAnsiTheme="minorHAnsi" w:cstheme="minorBidi"/>
-              <w:noProof/>
-              <w:sz w:val="24"/>
-              <w:szCs w:val="24"/>
-              <w:lang w:eastAsia="ja-JP" w:bidi="ar-SA"/>
-            </w:rPr>
-          </w:pPr>
-          <w:r>
-            <w:rPr>
-              <w:noProof/>
-            </w:rPr>
-            <w:t>Index</w:t>
-          </w:r>
-          <w:r>
-            <w:rPr>
-              <w:noProof/>
-            </w:rPr>
-            <w:tab/>
-          </w:r>
-          <w:r>
-            <w:rPr>
-              <w:noProof/>
-            </w:rPr>
-            <w:fldChar w:fldCharType="begin"/>
-          </w:r>
-          <w:r>
-            <w:rPr>
-              <w:noProof/>
-            </w:rPr>
-            <w:instrText xml:space="preserve"> PAGEREF _Toc307667073 \h </w:instrText>
-          </w:r>
-          <w:r>
-            <w:rPr>
-              <w:noProof/>
-            </w:rPr>
-          </w:r>
-          <w:r>
-            <w:rPr>
-              <w:noProof/>
-            </w:rPr>
-            <w:fldChar w:fldCharType="separate"/>
-          </w:r>
-          <w:r>
-            <w:rPr>
-              <w:noProof/>
-            </w:rPr>
-            <w:t>15</w:t>
-          </w:r>
-          <w:r>
-            <w:rPr>
-              <w:noProof/>
-            </w:rPr>
-            <w:fldChar w:fldCharType="end"/>
-          </w:r>
-        </w:p>
-        <w:p>
-          <w:pPr>
             <w:sectPr>
               <w:pgSz w:w="11906" w:h="16838"/>
               <w:pgMar w:top="1417" w:right="1417" w:bottom="1417" w:left="1417" w:header="708" w:footer="708" w:gutter="0"/>
@@ -2751,7 +2438,7 @@
       <w:pPr>
         <w:pStyle w:val="Titre1"/>
       </w:pPr>
-      <w:bookmarkStart w:id="1" w:name="_Toc307667064"/>
+      <w:bookmarkStart w:id="1" w:name="_Toc527470081"/>
       <w:r>
         <w:lastRenderedPageBreak/>
         <w:t>Cahier de spécifications</w:t>
@@ -2787,7 +2474,7 @@
       <w:pPr>
         <w:pStyle w:val="Titre2"/>
       </w:pPr>
-      <w:bookmarkStart w:id="2" w:name="_Toc307667065"/>
+      <w:bookmarkStart w:id="2" w:name="_Toc527470082"/>
       <w:r>
         <w:t>Contexte de la réalisation</w:t>
       </w:r>
@@ -3025,7 +2712,6 @@
           <w:sz w:val="24"/>
         </w:rPr>
       </w:pPr>
-      <w:bookmarkStart w:id="3" w:name="_Toc307667066"/>
       <w:r>
         <w:br w:type="page"/>
       </w:r>
@@ -3034,6 +2720,7 @@
       <w:pPr>
         <w:pStyle w:val="Titre2"/>
       </w:pPr>
+      <w:bookmarkStart w:id="3" w:name="_Toc527470083"/>
       <w:r>
         <w:lastRenderedPageBreak/>
         <w:t>Description générale</w:t>
@@ -3060,6 +2747,14 @@
     </w:p>
     <w:p>
       <w:pPr>
+        <w:ind w:firstLine="360"/>
+      </w:pPr>
+      <w:r>
+        <w:t>De plus, il existe déjà un package de composants nommé « Network Master » permettant de créer et visualiser des graphes. Nous allons donc nous appuyer sur ce projet afin de développer le notre, y ajouter les algorithmes demandés par notre client, etc.</w:t>
+      </w:r>
+    </w:p>
+    <w:p>
+      <w:pPr>
         <w:pStyle w:val="Titre3"/>
       </w:pPr>
       <w:bookmarkStart w:id="5" w:name="_Ref242978159"/>
@@ -3129,7 +2824,7 @@
         <w:pStyle w:val="Titre2"/>
       </w:pPr>
       <w:bookmarkStart w:id="7" w:name="_Ref242979429"/>
-      <w:bookmarkStart w:id="8" w:name="_Toc307667069"/>
+      <w:bookmarkStart w:id="8" w:name="_Toc527470084"/>
       <w:r>
         <w:t>Spécifications</w:t>
       </w:r>
@@ -3233,181 +2928,187 @@
         <w:pStyle w:val="Titre3"/>
       </w:pPr>
       <w:r>
-        <w:t>Définition de la fonction i</w:t>
-      </w:r>
-    </w:p>
-    <w:p>
-      <w:r>
-        <w:t>Identification de la fonction i</w:t>
-      </w:r>
-    </w:p>
-    <w:p>
-      <w:r>
-        <w:t>P</w:t>
-      </w:r>
-      <w:r>
-        <w:t>résenter la fonction :</w:t>
-      </w:r>
-    </w:p>
-    <w:p>
-      <w:pPr>
+        <w:t>Fonction principal</w:t>
+      </w:r>
+      <w:r>
+        <w:t>e</w:t>
+      </w:r>
+      <w:r>
+        <w:t xml:space="preserve"> I </w:t>
+      </w:r>
+    </w:p>
+    <w:p>
+      <w:pPr>
+        <w:pStyle w:val="Titre4"/>
+        <w:ind w:left="0" w:firstLine="0"/>
+      </w:pPr>
+      <w:r>
+        <w:t>Créatio</w:t>
+      </w:r>
+      <w:r>
+        <w:t>n de graphes via la méthode KNN</w:t>
+      </w:r>
+    </w:p>
+    <w:p>
+      <w:r>
+        <w:t xml:space="preserve">Cette fonction devra permettre à l’utilisateur de créer un graphe à partir des matrices de distance créées par le composant Orange3 associé. L’algorithme implémenté se nomme « K </w:t>
+      </w:r>
+      <w:r>
+        <w:t xml:space="preserve">nearest-neighbor </w:t>
+      </w:r>
+      <w:r>
+        <w:t>». Il permettra de regrouper les différentes informations en liant chaque objet à ses K plus proches voisins.</w:t>
+      </w:r>
+    </w:p>
+    <w:p/>
+    <w:p>
+      <w:r>
+        <w:t>Entrée</w:t>
+      </w:r>
+      <w:r>
+        <w:t xml:space="preserve"> requise : </w:t>
+      </w:r>
+    </w:p>
+    <w:p>
+      <w:pPr>
+        <w:pStyle w:val="Paragraphedeliste"/>
         <w:numPr>
           <w:ilvl w:val="0"/>
-          <w:numId w:val="21"/>
+          <w:numId w:val="28"/>
         </w:numPr>
       </w:pPr>
       <w:r>
-        <w:t>nom de la fonction ;</w:t>
-      </w:r>
-    </w:p>
-    <w:p>
-      <w:pPr>
+        <w:t>K, un entier : le nombre de voisins voulu ;</w:t>
+      </w:r>
+    </w:p>
+    <w:p>
+      <w:pPr>
+        <w:pStyle w:val="Paragraphedeliste"/>
         <w:numPr>
           <w:ilvl w:val="0"/>
-          <w:numId w:val="21"/>
+          <w:numId w:val="28"/>
         </w:numPr>
       </w:pPr>
       <w:r>
-        <w:t>rôle, présentation générale ;</w:t>
-      </w:r>
-    </w:p>
-    <w:p>
-      <w:pPr>
+        <w:t>La matrice de distance créée à partir du fichier de données fourni.</w:t>
+      </w:r>
+    </w:p>
+    <w:p>
+      <w:pPr>
+        <w:ind w:left="45"/>
+      </w:pPr>
+      <w:r>
+        <w:t>Cette fonction devra fournir des données exploitables par le composant d’affichage de graphe présent dans le projet « Network Master ».</w:t>
+      </w:r>
+    </w:p>
+    <w:p/>
+    <w:p>
+      <w:pPr>
+        <w:pStyle w:val="Titre3"/>
+      </w:pPr>
+      <w:r>
+        <w:t>Fonction principal</w:t>
+      </w:r>
+      <w:r>
+        <w:t>e</w:t>
+      </w:r>
+      <w:r>
+        <w:t xml:space="preserve"> II</w:t>
+      </w:r>
+    </w:p>
+    <w:p>
+      <w:pPr>
+        <w:pStyle w:val="Titre4"/>
+        <w:ind w:left="0" w:firstLine="0"/>
+      </w:pPr>
+      <w:r>
+        <w:t>Création de graphes via la méthode RNG</w:t>
+      </w:r>
+    </w:p>
+    <w:p>
+      <w:r>
+        <w:lastRenderedPageBreak/>
+        <w:t>Cette fonction devra permettre à l’utilisateur de créer un graphe à partir des matrices de distance créées par le composant Orange3 associé. L’algorithme implémenté se nomme « </w:t>
+      </w:r>
+      <w:r>
+        <w:t>relative nei</w:t>
+      </w:r>
+      <w:r>
+        <w:t>gh</w:t>
+      </w:r>
+      <w:r>
+        <w:t>borhood graph</w:t>
+      </w:r>
+      <w:r>
+        <w:t> »</w:t>
+      </w:r>
+      <w:r>
+        <w:t>. Dans cet algorithme, pour deux points autour desquels on trace deux cercles de rayon R</w:t>
+      </w:r>
+      <w:r>
+        <w:t>, on vérifie qu’il n’existe pas d’autre point se trouvant dans l’intersection des deux cercles. Si c’est le cas, alors ils sont connectés l’un à l’autre.</w:t>
+      </w:r>
+    </w:p>
+    <w:p/>
+    <w:p>
+      <w:r>
+        <w:t xml:space="preserve">Entrée requise : </w:t>
+      </w:r>
+    </w:p>
+    <w:p>
+      <w:pPr>
+        <w:pStyle w:val="Paragraphedeliste"/>
         <w:numPr>
           <w:ilvl w:val="0"/>
-          <w:numId w:val="21"/>
+          <w:numId w:val="28"/>
         </w:numPr>
       </w:pPr>
       <w:r>
-        <w:t>priorité associée à la réalisation de la fonction (primordiale, secondaire, facultative).</w:t>
-      </w:r>
-    </w:p>
-    <w:p>
-      <w:r>
-        <w:t>Description de la fonction i</w:t>
-      </w:r>
-    </w:p>
-    <w:p>
-      <w:r>
-        <w:t>D</w:t>
-      </w:r>
-      <w:r>
-        <w:t>écrire précisément</w:t>
-      </w:r>
-      <w:r>
-        <w:t> :</w:t>
-      </w:r>
-    </w:p>
-    <w:p>
-      <w:pPr>
+        <w:t>R</w:t>
+      </w:r>
+      <w:r>
+        <w:t xml:space="preserve">, un entier : le </w:t>
+      </w:r>
+      <w:r>
+        <w:t xml:space="preserve">rayon du cercle </w:t>
+      </w:r>
+      <w:r>
+        <w:t>;</w:t>
+      </w:r>
+    </w:p>
+    <w:p>
+      <w:pPr>
+        <w:pStyle w:val="Paragraphedeliste"/>
         <w:numPr>
           <w:ilvl w:val="0"/>
-          <w:numId w:val="22"/>
+          <w:numId w:val="28"/>
         </w:numPr>
       </w:pPr>
       <w:r>
-        <w:t>l</w:t>
-      </w:r>
-      <w:r>
-        <w:t>es entré</w:t>
-      </w:r>
-      <w:r>
-        <w:t>es et l</w:t>
-      </w:r>
-      <w:r>
-        <w:t>es sorties</w:t>
-      </w:r>
-      <w:r>
-        <w:t xml:space="preserve"> ainsi que les préconditions et postconditions déjà connues</w:t>
-      </w:r>
-      <w:r>
-        <w:t xml:space="preserve">, uniquement sous forme textuelle </w:t>
-      </w:r>
-      <w:r>
-        <w:t xml:space="preserve">et </w:t>
-      </w:r>
-      <w:r>
-        <w:t xml:space="preserve">en </w:t>
-      </w:r>
-      <w:r>
-        <w:t>langue naturelle</w:t>
-      </w:r>
-      <w:r>
-        <w:t>(</w:t>
-      </w:r>
-      <w:r>
-        <w:t>pas dans un pseudo langage algorithmique)</w:t>
-      </w:r>
-      <w:r>
-        <w:t>. Si ces E/S sont connectées à d’autres fonction ou interfaces, le préciser également</w:t>
-      </w:r>
-      <w:r>
-        <w:t> ;</w:t>
-      </w:r>
-    </w:p>
-    <w:p>
-      <w:pPr>
-        <w:numPr>
-          <w:ilvl w:val="0"/>
-          <w:numId w:val="22"/>
-        </w:numPr>
-      </w:pPr>
-      <w:r>
-        <w:t>les composants avec lesquels cette fonction interagie (données/composants utilisés/modifiés, etc. ;</w:t>
-      </w:r>
-    </w:p>
-    <w:p>
-      <w:pPr>
-        <w:numPr>
-          <w:ilvl w:val="0"/>
-          <w:numId w:val="22"/>
-        </w:numPr>
-      </w:pPr>
-      <w:r>
-        <w:t>le traitement associé à la</w:t>
-      </w:r>
-      <w:r>
-        <w:t xml:space="preserve"> fonction et à ses </w:t>
-      </w:r>
-      <w:r>
-        <w:t>interfaces.</w:t>
-      </w:r>
-      <w:r>
-        <w:t xml:space="preserve"> Il peut s’agir d’une explication ou d’un pseudo-algorithme général précisant les différentes étapes du traitement. Lors de l’analyse, ce dernier pourra être précisément représenté par un diagramme d’</w:t>
-      </w:r>
-      <w:r>
-        <w:t>activité ;</w:t>
-      </w:r>
-      <w:r>
-        <w:t xml:space="preserve"> faire référence à un document/article précisant le fonctionnement le cas échéant ;</w:t>
-      </w:r>
-    </w:p>
-    <w:p>
-      <w:pPr>
-        <w:numPr>
-          <w:ilvl w:val="0"/>
-          <w:numId w:val="22"/>
-        </w:numPr>
-      </w:pPr>
-      <w:r>
-        <w:t>si une gestion des erreurs spécifique (hors format des E/S) est prévue et comment celle-ci doit être mise en place si cela est déjà connu (notamment pour les fonctions sensibles).</w:t>
+        <w:t>La matrice de distance créée à partir du fichier de données fourni.</w:t>
+      </w:r>
+    </w:p>
+    <w:p>
+      <w:r>
+        <w:t>Cette fonction devra fournir des données exploitables par le composant d’affichage de graphe présent dans le projet « Network Master ».</w:t>
       </w:r>
     </w:p>
     <w:p>
       <w:pPr>
         <w:pStyle w:val="Titre2"/>
-      </w:pPr>
-      <w:bookmarkStart w:id="9" w:name="_Toc307667070"/>
+        <w:ind w:left="0" w:firstLine="0"/>
+      </w:pPr>
+      <w:bookmarkStart w:id="9" w:name="_Toc527470085"/>
       <w:r>
         <w:t>Spécifications non fonctionnelles</w:t>
       </w:r>
+      <w:bookmarkEnd w:id="9"/>
     </w:p>
     <w:p>
       <w:pPr>
         <w:pStyle w:val="Titre3"/>
       </w:pPr>
       <w:r>
-        <w:lastRenderedPageBreak/>
         <w:t>Contraintes de dévelop</w:t>
       </w:r>
       <w:r>
@@ -3416,112 +3117,48 @@
     </w:p>
     <w:p>
       <w:r>
-        <w:t>Préciser les contraintes liées aux :</w:t>
-      </w:r>
-    </w:p>
-    <w:p>
-      <w:pPr>
-        <w:numPr>
-          <w:ilvl w:val="3"/>
-          <w:numId w:val="15"/>
-        </w:numPr>
-        <w:ind w:left="709"/>
-      </w:pPr>
-      <w:r>
-        <w:t>m</w:t>
-      </w:r>
-      <w:r>
-        <w:t>atériels</w:t>
-      </w:r>
-      <w:r>
-        <w:t> : quelles sont les particularités du matériel qui vont contraindre le développement logiciel;</w:t>
-      </w:r>
-    </w:p>
-    <w:p>
-      <w:pPr>
-        <w:numPr>
-          <w:ilvl w:val="3"/>
-          <w:numId w:val="15"/>
-        </w:numPr>
-        <w:ind w:left="709"/>
-      </w:pPr>
-      <w:r>
-        <w:t>langages de p</w:t>
-      </w:r>
-      <w:r>
-        <w:t>rogrammation imposés ou adoptés ;</w:t>
-      </w:r>
-    </w:p>
-    <w:p>
-      <w:pPr>
-        <w:numPr>
-          <w:ilvl w:val="3"/>
-          <w:numId w:val="15"/>
-        </w:numPr>
-        <w:ind w:left="709"/>
-      </w:pPr>
-      <w:r>
-        <w:t>logiciels</w:t>
-      </w:r>
-      <w:r>
-        <w:t xml:space="preserve"> et bibliothèques à utiliser pour le développement;</w:t>
-      </w:r>
-    </w:p>
-    <w:p>
-      <w:pPr>
-        <w:numPr>
-          <w:ilvl w:val="3"/>
-          <w:numId w:val="15"/>
-        </w:numPr>
-        <w:ind w:left="709"/>
-      </w:pPr>
-      <w:r>
-        <w:t xml:space="preserve">environnements nécessaires </w:t>
-      </w:r>
-      <w:r>
-        <w:t>: simulateurs, outils logiciels ;</w:t>
-      </w:r>
-    </w:p>
-    <w:p>
-      <w:pPr>
-        <w:numPr>
-          <w:ilvl w:val="3"/>
-          <w:numId w:val="15"/>
-        </w:numPr>
-        <w:ind w:left="709"/>
-      </w:pPr>
-      <w:r>
-        <w:t>bibli</w:t>
-      </w:r>
-      <w:r>
-        <w:t>othèques de programmes imposées ;</w:t>
-      </w:r>
-    </w:p>
-    <w:p>
-      <w:pPr>
-        <w:numPr>
-          <w:ilvl w:val="3"/>
-          <w:numId w:val="15"/>
-        </w:numPr>
-        <w:ind w:left="709"/>
-      </w:pPr>
-      <w:r>
-        <w:t>prot</w:t>
-      </w:r>
-      <w:r>
-        <w:t>ocoles de communication imposés : si nécessaire mettre en annexe une présentation de ces protocoles de communication;</w:t>
-      </w:r>
-    </w:p>
-    <w:p>
-      <w:pPr>
-        <w:numPr>
-          <w:ilvl w:val="3"/>
-          <w:numId w:val="15"/>
-        </w:numPr>
-        <w:ind w:left="709"/>
-      </w:pPr>
-      <w:r>
-        <w:t>etc.</w:t>
+        <w:t>Langage de programmation imposé : Python ;</w:t>
+      </w:r>
+    </w:p>
+    <w:p>
+      <w:pPr>
+        <w:rPr>
+          <w:rStyle w:val="CitationCar"/>
+        </w:rPr>
+      </w:pPr>
+      <w:r>
+        <w:t xml:space="preserve">Logiciels et bibliothèques à utiliser pour le développement : </w:t>
+      </w:r>
+      <w:r>
+        <w:rPr>
+          <w:rStyle w:val="CitationCar"/>
+        </w:rPr>
+        <w:t>Projet Github « Network Master »</w:t>
+      </w:r>
+      <w:r>
+        <w:rPr>
+          <w:rStyle w:val="CitationCar"/>
+        </w:rPr>
+        <w:t xml:space="preserve"> </w:t>
+      </w:r>
+      <w:hyperlink r:id="rId11" w:history="1">
+        <w:r>
+          <w:rPr>
+            <w:rStyle w:val="CitationCar"/>
+          </w:rPr>
+          <w:t>https://github.com/biolab/orange3-network</w:t>
+        </w:r>
+      </w:hyperlink>
+      <w:r>
+        <w:rPr>
+          <w:rStyle w:val="CitationCar"/>
+        </w:rPr>
+        <w:t xml:space="preserve"> </w:t>
+      </w:r>
+    </w:p>
+    <w:p>
+      <w:r>
+        <w:t>{à rajouter : bibliothèques pythons}</w:t>
       </w:r>
     </w:p>
     <w:p>
@@ -3534,26 +3171,11 @@
       <w:r>
         <w:t xml:space="preserve"> de fonctionnement</w:t>
       </w:r>
-      <w:bookmarkEnd w:id="9"/>
       <w:r>
         <w:t xml:space="preserve"> et d’exploitation</w:t>
       </w:r>
     </w:p>
     <w:p>
-      <w:r>
-        <w:t xml:space="preserve">Il faut dans ce paragraphe décrire les dispositions qu’il est nécessaire de prendre en compte </w:t>
-      </w:r>
-      <w:r>
-        <w:t>pour les différentes conditions</w:t>
-      </w:r>
-      <w:r>
-        <w:t xml:space="preserve"> de fonctionnement </w:t>
-      </w:r>
-      <w:r>
-        <w:t>su systèmes.</w:t>
-      </w:r>
-    </w:p>
-    <w:p>
       <w:pPr>
         <w:pStyle w:val="Titre4"/>
       </w:pPr>
@@ -3563,56 +3185,7 @@
     </w:p>
     <w:p>
       <w:r>
-        <w:t>Préciser en termes mesurables, les spécifica</w:t>
-      </w:r>
-      <w:r>
-        <w:t xml:space="preserve">tions temps réel liées à </w:t>
-      </w:r>
-      <w:r>
-        <w:t>l’utilisation du système :</w:t>
-      </w:r>
-    </w:p>
-    <w:p>
-      <w:pPr>
-        <w:numPr>
-          <w:ilvl w:val="0"/>
-          <w:numId w:val="23"/>
-        </w:numPr>
-      </w:pPr>
-      <w:r>
-        <w:t>du point de vue de l’utilisateur :</w:t>
-      </w:r>
-      <w:r>
-        <w:t>temps de réponse souhaité, fréquence d’utilisa</w:t>
-      </w:r>
-      <w:r>
-        <w:t xml:space="preserve">tion, temps </w:t>
-      </w:r>
-      <w:r>
-        <w:t>d’ind</w:t>
-      </w:r>
-      <w:r>
-        <w:t>isponibilité acceptable, etc. ;</w:t>
-      </w:r>
-    </w:p>
-    <w:p>
-      <w:pPr>
-        <w:numPr>
-          <w:ilvl w:val="0"/>
-          <w:numId w:val="23"/>
-        </w:numPr>
-      </w:pPr>
-      <w:r>
-        <w:t xml:space="preserve">du point de vue de l’environnement : </w:t>
-      </w:r>
-      <w:r>
-        <w:t>fréquence moyenne d’acquisition d’éta</w:t>
-      </w:r>
-      <w:r>
-        <w:t xml:space="preserve">ts ou de mesures, </w:t>
-      </w:r>
-      <w:r>
-        <w:t>fréquence maximale d’E/S, etc.</w:t>
+        <w:t>#TODO - A demander au client : y a-t-il des attentes sur la « réactivité » du programme ? (traitement lourd = temps important à attendre)</w:t>
       </w:r>
     </w:p>
     <w:p>
@@ -3625,117 +3198,23 @@
     </w:p>
     <w:p>
       <w:r>
-        <w:t>Décrire les limites des problèmes traitables par le système et les</w:t>
-      </w:r>
-      <w:r>
-        <w:t xml:space="preserve"> </w:t>
-      </w:r>
-      <w:r>
-        <w:t>limites des éventuelles extensions comme par exemple :</w:t>
-      </w:r>
-    </w:p>
-    <w:p>
-      <w:pPr>
-        <w:numPr>
-          <w:ilvl w:val="0"/>
-          <w:numId w:val="24"/>
-        </w:numPr>
-      </w:pPr>
-      <w:r>
-        <w:t>nombre max de terminaux ;</w:t>
-      </w:r>
-    </w:p>
-    <w:p>
-      <w:pPr>
-        <w:numPr>
-          <w:ilvl w:val="0"/>
-          <w:numId w:val="24"/>
-        </w:numPr>
-      </w:pPr>
-      <w:r>
-        <w:t>nombre max de points d’acqui</w:t>
-      </w:r>
-      <w:r>
-        <w:t>sition ;</w:t>
-      </w:r>
-    </w:p>
-    <w:p>
-      <w:pPr>
-        <w:numPr>
-          <w:ilvl w:val="0"/>
-          <w:numId w:val="24"/>
-        </w:numPr>
-      </w:pPr>
-      <w:r>
-        <w:t>n</w:t>
-      </w:r>
-      <w:r>
-        <w:t>ombre max de transac</w:t>
-      </w:r>
-      <w:r>
-        <w:t>tions simultanées de tel type, etc. ;</w:t>
-      </w:r>
-    </w:p>
-    <w:p>
-      <w:pPr>
-        <w:numPr>
-          <w:ilvl w:val="0"/>
-          <w:numId w:val="24"/>
-        </w:numPr>
-      </w:pPr>
-      <w:r>
-        <w:t>capacité max de stockage ;</w:t>
-      </w:r>
-    </w:p>
-    <w:p>
-      <w:pPr>
-        <w:numPr>
-          <w:ilvl w:val="0"/>
-          <w:numId w:val="24"/>
-        </w:numPr>
-      </w:pPr>
-      <w:r>
-        <w:t>taille max des données traitées ;</w:t>
-      </w:r>
-    </w:p>
-    <w:p>
-      <w:pPr>
-        <w:numPr>
-          <w:ilvl w:val="0"/>
-          <w:numId w:val="24"/>
-        </w:numPr>
-      </w:pPr>
-      <w:r>
-        <w:t>etc.</w:t>
-      </w:r>
-    </w:p>
-    <w:p>
-      <w:pPr>
-        <w:pStyle w:val="Titre4"/>
-      </w:pPr>
-      <w:r>
-        <w:t>Contrôlabilité</w:t>
-      </w:r>
-    </w:p>
-    <w:p>
-      <w:r>
-        <w:t>Il faut décrire, si elles existent, les spécifications pa</w:t>
-      </w:r>
-      <w:r>
-        <w:t xml:space="preserve">rticulières </w:t>
-      </w:r>
-      <w:r>
-        <w:t>permettant de sui</w:t>
-      </w:r>
-      <w:r>
-        <w:t>vre l’exécution d’un traitement (fichier de log, niveaux d’affichages en mode debug, etc.)</w:t>
+        <w:t>Etant donné que nos composants vont implémenter des composants plus ou moins complexes (O(n²) pour KNN, O(n</w:t>
+      </w:r>
+      <w:r>
+        <w:rPr>
+          <w:vertAlign w:val="superscript"/>
+        </w:rPr>
+        <w:t>3</w:t>
+      </w:r>
+      <w:r>
+        <w:t>) pour RNG), il serait bien vu de prévenir l’utilisateur si le nombre de données qu’il souhaite traiter est trop important (message type « L’opération demandée peut prendre très longtemps à s’exécuter, souhaitez vous continuer ? ».</w:t>
       </w:r>
     </w:p>
     <w:p>
       <w:pPr>
         <w:sectPr>
-          <w:headerReference w:type="default" r:id="rId11"/>
-          <w:footerReference w:type="default" r:id="rId12"/>
+          <w:headerReference w:type="default" r:id="rId12"/>
+          <w:footerReference w:type="default" r:id="rId13"/>
           <w:pgSz w:w="11906" w:h="16838"/>
           <w:pgMar w:top="1417" w:right="1417" w:bottom="1417" w:left="1417" w:header="708" w:footer="708" w:gutter="0"/>
           <w:cols w:space="708"/>
@@ -3748,7 +3227,7 @@
         <w:pStyle w:val="Titre1"/>
       </w:pPr>
       <w:bookmarkStart w:id="10" w:name="_Ref243977214"/>
-      <w:bookmarkStart w:id="11" w:name="_Toc307667071"/>
+      <w:bookmarkStart w:id="11" w:name="_Toc527470086"/>
       <w:r>
         <w:lastRenderedPageBreak/>
         <w:t>Gl</w:t>
@@ -3778,7 +3257,7 @@
     <w:p>
       <w:pPr>
         <w:sectPr>
-          <w:headerReference w:type="default" r:id="rId13"/>
+          <w:headerReference w:type="default" r:id="rId14"/>
           <w:pgSz w:w="11906" w:h="16838"/>
           <w:pgMar w:top="1417" w:right="1417" w:bottom="1417" w:left="1417" w:header="708" w:footer="708" w:gutter="0"/>
           <w:cols w:space="708"/>
@@ -3786,8 +3265,7 @@
         </w:sectPr>
       </w:pPr>
     </w:p>
-    <w:bookmarkStart w:id="12" w:name="_Toc307667072" w:displacedByCustomXml="next"/>
-    <w:bookmarkStart w:id="13" w:name="_Ref243977346" w:displacedByCustomXml="next"/>
+    <w:bookmarkStart w:id="12" w:name="_Ref243977346" w:displacedByCustomXml="next"/>
     <w:sdt>
       <w:sdtPr>
         <w:rPr>
@@ -3796,8 +3274,6 @@
           <w:caps w:val="0"/>
           <w:color w:val="auto"/>
           <w:spacing w:val="0"/>
-          <w:sz w:val="20"/>
-          <w:szCs w:val="20"/>
         </w:rPr>
         <w:id w:val="9880377"/>
         <w:docPartObj>
@@ -3805,7 +3281,14 @@
           <w:docPartUnique/>
         </w:docPartObj>
       </w:sdtPr>
+      <w:sdtEndPr>
+        <w:rPr>
+          <w:rFonts w:eastAsia="Times New Roman" w:cs="Times New Roman"/>
+          <w:lang w:eastAsia="en-US" w:bidi="en-US"/>
+        </w:rPr>
+      </w:sdtEndPr>
       <w:sdtContent>
+        <w:bookmarkStart w:id="13" w:name="_Toc527470087" w:displacedByCustomXml="prev"/>
         <w:p>
           <w:pPr>
             <w:pStyle w:val="Titre1"/>
@@ -3813,8 +3296,8 @@
           <w:r>
             <w:t>Bibliographie</w:t>
           </w:r>
+          <w:bookmarkEnd w:id="12"/>
           <w:bookmarkEnd w:id="13"/>
-          <w:bookmarkEnd w:id="12"/>
         </w:p>
         <w:sdt>
           <w:sdtPr>
@@ -3921,7 +3404,7 @@
         <w:contextualSpacing w:val="0"/>
         <w:jc w:val="left"/>
         <w:sectPr>
-          <w:headerReference w:type="default" r:id="rId14"/>
+          <w:headerReference w:type="default" r:id="rId15"/>
           <w:pgSz w:w="11906" w:h="16838"/>
           <w:pgMar w:top="1417" w:right="1417" w:bottom="1417" w:left="1417" w:header="708" w:footer="708" w:gutter="0"/>
           <w:cols w:space="708"/>
@@ -3938,7 +3421,7 @@
         <w:pStyle w:val="Titre1"/>
       </w:pPr>
       <w:bookmarkStart w:id="14" w:name="_Ref243977437"/>
-      <w:bookmarkStart w:id="15" w:name="_Toc307667073"/>
+      <w:bookmarkStart w:id="15" w:name="_Toc527470088"/>
       <w:r>
         <w:lastRenderedPageBreak/>
         <w:t>Index</w:t>
@@ -3966,7 +3449,7 @@
       </w:fldSimple>
     </w:p>
     <w:sectPr>
-      <w:headerReference w:type="default" r:id="rId15"/>
+      <w:headerReference w:type="default" r:id="rId16"/>
       <w:pgSz w:w="11906" w:h="16838"/>
       <w:pgMar w:top="1417" w:right="1417" w:bottom="1417" w:left="1417" w:header="708" w:footer="708" w:gutter="0"/>
       <w:cols w:space="708"/>
@@ -4046,7 +3529,7 @@
         <w:rStyle w:val="Numrodepage"/>
         <w:noProof/>
       </w:rPr>
-      <w:t>7</w:t>
+      <w:t>8</w:t>
     </w:r>
     <w:r>
       <w:rPr>
@@ -5878,6 +5361,119 @@
     </w:lvl>
   </w:abstractNum>
   <w:abstractNum w:abstractNumId="15">
+    <w:nsid w:val="530E128B"/>
+    <w:multiLevelType w:val="hybridMultilevel"/>
+    <w:tmpl w:val="D91A616C"/>
+    <w:lvl w:ilvl="0" w:tplc="7794FC76">
+      <w:start w:val="14"/>
+      <w:numFmt w:val="bullet"/>
+      <w:lvlText w:val="-"/>
+      <w:lvlJc w:val="left"/>
+      <w:pPr>
+        <w:ind w:left="405" w:hanging="360"/>
+      </w:pPr>
+      <w:rPr>
+        <w:rFonts w:ascii="Calibri" w:eastAsia="Times New Roman" w:hAnsi="Calibri" w:cs="Calibri" w:hint="default"/>
+      </w:rPr>
+    </w:lvl>
+    <w:lvl w:ilvl="1" w:tplc="040C0003" w:tentative="1">
+      <w:start w:val="1"/>
+      <w:numFmt w:val="bullet"/>
+      <w:lvlText w:val="o"/>
+      <w:lvlJc w:val="left"/>
+      <w:pPr>
+        <w:ind w:left="1125" w:hanging="360"/>
+      </w:pPr>
+      <w:rPr>
+        <w:rFonts w:ascii="Courier New" w:hAnsi="Courier New" w:cs="Courier New" w:hint="default"/>
+      </w:rPr>
+    </w:lvl>
+    <w:lvl w:ilvl="2" w:tplc="040C0005" w:tentative="1">
+      <w:start w:val="1"/>
+      <w:numFmt w:val="bullet"/>
+      <w:lvlText w:val=""/>
+      <w:lvlJc w:val="left"/>
+      <w:pPr>
+        <w:ind w:left="1845" w:hanging="360"/>
+      </w:pPr>
+      <w:rPr>
+        <w:rFonts w:ascii="Wingdings" w:hAnsi="Wingdings" w:hint="default"/>
+      </w:rPr>
+    </w:lvl>
+    <w:lvl w:ilvl="3" w:tplc="040C0001" w:tentative="1">
+      <w:start w:val="1"/>
+      <w:numFmt w:val="bullet"/>
+      <w:lvlText w:val=""/>
+      <w:lvlJc w:val="left"/>
+      <w:pPr>
+        <w:ind w:left="2565" w:hanging="360"/>
+      </w:pPr>
+      <w:rPr>
+        <w:rFonts w:ascii="Symbol" w:hAnsi="Symbol" w:hint="default"/>
+      </w:rPr>
+    </w:lvl>
+    <w:lvl w:ilvl="4" w:tplc="040C0003" w:tentative="1">
+      <w:start w:val="1"/>
+      <w:numFmt w:val="bullet"/>
+      <w:lvlText w:val="o"/>
+      <w:lvlJc w:val="left"/>
+      <w:pPr>
+        <w:ind w:left="3285" w:hanging="360"/>
+      </w:pPr>
+      <w:rPr>
+        <w:rFonts w:ascii="Courier New" w:hAnsi="Courier New" w:cs="Courier New" w:hint="default"/>
+      </w:rPr>
+    </w:lvl>
+    <w:lvl w:ilvl="5" w:tplc="040C0005" w:tentative="1">
+      <w:start w:val="1"/>
+      <w:numFmt w:val="bullet"/>
+      <w:lvlText w:val=""/>
+      <w:lvlJc w:val="left"/>
+      <w:pPr>
+        <w:ind w:left="4005" w:hanging="360"/>
+      </w:pPr>
+      <w:rPr>
+        <w:rFonts w:ascii="Wingdings" w:hAnsi="Wingdings" w:hint="default"/>
+      </w:rPr>
+    </w:lvl>
+    <w:lvl w:ilvl="6" w:tplc="040C0001" w:tentative="1">
+      <w:start w:val="1"/>
+      <w:numFmt w:val="bullet"/>
+      <w:lvlText w:val=""/>
+      <w:lvlJc w:val="left"/>
+      <w:pPr>
+        <w:ind w:left="4725" w:hanging="360"/>
+      </w:pPr>
+      <w:rPr>
+        <w:rFonts w:ascii="Symbol" w:hAnsi="Symbol" w:hint="default"/>
+      </w:rPr>
+    </w:lvl>
+    <w:lvl w:ilvl="7" w:tplc="040C0003" w:tentative="1">
+      <w:start w:val="1"/>
+      <w:numFmt w:val="bullet"/>
+      <w:lvlText w:val="o"/>
+      <w:lvlJc w:val="left"/>
+      <w:pPr>
+        <w:ind w:left="5445" w:hanging="360"/>
+      </w:pPr>
+      <w:rPr>
+        <w:rFonts w:ascii="Courier New" w:hAnsi="Courier New" w:cs="Courier New" w:hint="default"/>
+      </w:rPr>
+    </w:lvl>
+    <w:lvl w:ilvl="8" w:tplc="040C0005" w:tentative="1">
+      <w:start w:val="1"/>
+      <w:numFmt w:val="bullet"/>
+      <w:lvlText w:val=""/>
+      <w:lvlJc w:val="left"/>
+      <w:pPr>
+        <w:ind w:left="6165" w:hanging="360"/>
+      </w:pPr>
+      <w:rPr>
+        <w:rFonts w:ascii="Wingdings" w:hAnsi="Wingdings" w:hint="default"/>
+      </w:rPr>
+    </w:lvl>
+  </w:abstractNum>
+  <w:abstractNum w:abstractNumId="16">
     <w:nsid w:val="53384729"/>
     <w:multiLevelType w:val="hybridMultilevel"/>
     <w:tmpl w:val="5E60F554"/>
@@ -5990,7 +5586,7 @@
       </w:rPr>
     </w:lvl>
   </w:abstractNum>
-  <w:abstractNum w:abstractNumId="16">
+  <w:abstractNum w:abstractNumId="17">
     <w:nsid w:val="5AC7565A"/>
     <w:multiLevelType w:val="multilevel"/>
     <w:tmpl w:val="ECE4771C"/>
@@ -6080,7 +5676,7 @@
       </w:pPr>
     </w:lvl>
   </w:abstractNum>
-  <w:abstractNum w:abstractNumId="17">
+  <w:abstractNum w:abstractNumId="18">
     <w:nsid w:val="5D071694"/>
     <w:multiLevelType w:val="multilevel"/>
     <w:tmpl w:val="11E247C4"/>
@@ -6170,7 +5766,7 @@
       </w:pPr>
     </w:lvl>
   </w:abstractNum>
-  <w:abstractNum w:abstractNumId="18">
+  <w:abstractNum w:abstractNumId="19">
     <w:nsid w:val="61874EFA"/>
     <w:multiLevelType w:val="multilevel"/>
     <w:tmpl w:val="040C001F"/>
@@ -6256,7 +5852,7 @@
       </w:pPr>
     </w:lvl>
   </w:abstractNum>
-  <w:abstractNum w:abstractNumId="19">
+  <w:abstractNum w:abstractNumId="20">
     <w:nsid w:val="62DF4351"/>
     <w:multiLevelType w:val="hybridMultilevel"/>
     <w:tmpl w:val="5802B3B6"/>
@@ -6369,7 +5965,7 @@
       </w:rPr>
     </w:lvl>
   </w:abstractNum>
-  <w:abstractNum w:abstractNumId="20">
+  <w:abstractNum w:abstractNumId="21">
     <w:nsid w:val="6F3F18FF"/>
     <w:multiLevelType w:val="hybridMultilevel"/>
     <w:tmpl w:val="3B50E506"/>
@@ -6482,7 +6078,7 @@
       </w:rPr>
     </w:lvl>
   </w:abstractNum>
-  <w:abstractNum w:abstractNumId="21">
+  <w:abstractNum w:abstractNumId="22">
     <w:nsid w:val="71D665BF"/>
     <w:multiLevelType w:val="multilevel"/>
     <w:tmpl w:val="11E247C4"/>
@@ -6572,7 +6168,7 @@
       </w:pPr>
     </w:lvl>
   </w:abstractNum>
-  <w:abstractNum w:abstractNumId="22">
+  <w:abstractNum w:abstractNumId="23">
     <w:nsid w:val="73B835FF"/>
     <w:multiLevelType w:val="multilevel"/>
     <w:tmpl w:val="11E247C4"/>
@@ -6662,7 +6258,7 @@
       </w:pPr>
     </w:lvl>
   </w:abstractNum>
-  <w:abstractNum w:abstractNumId="23">
+  <w:abstractNum w:abstractNumId="24">
     <w:nsid w:val="770C51D8"/>
     <w:multiLevelType w:val="hybridMultilevel"/>
     <w:tmpl w:val="3F2C0074"/>
@@ -6775,7 +6371,7 @@
       </w:rPr>
     </w:lvl>
   </w:abstractNum>
-  <w:abstractNum w:abstractNumId="24">
+  <w:abstractNum w:abstractNumId="25">
     <w:nsid w:val="775A1404"/>
     <w:multiLevelType w:val="multilevel"/>
     <w:tmpl w:val="9F56389E"/>
@@ -6888,7 +6484,7 @@
       </w:rPr>
     </w:lvl>
   </w:abstractNum>
-  <w:abstractNum w:abstractNumId="25">
+  <w:abstractNum w:abstractNumId="26">
     <w:nsid w:val="77EA0F06"/>
     <w:multiLevelType w:val="hybridMultilevel"/>
     <w:tmpl w:val="20D02CC8"/>
@@ -6981,40 +6577,40 @@
     <w:abstractNumId w:val="12"/>
   </w:num>
   <w:num w:numId="3">
-    <w:abstractNumId w:val="18"/>
+    <w:abstractNumId w:val="19"/>
   </w:num>
   <w:num w:numId="4">
     <w:abstractNumId w:val="6"/>
   </w:num>
   <w:num w:numId="5">
-    <w:abstractNumId w:val="17"/>
+    <w:abstractNumId w:val="18"/>
   </w:num>
   <w:num w:numId="6">
     <w:abstractNumId w:val="4"/>
   </w:num>
   <w:num w:numId="7">
-    <w:abstractNumId w:val="22"/>
+    <w:abstractNumId w:val="23"/>
   </w:num>
   <w:num w:numId="8">
     <w:abstractNumId w:val="13"/>
   </w:num>
   <w:num w:numId="9">
-    <w:abstractNumId w:val="21"/>
+    <w:abstractNumId w:val="22"/>
   </w:num>
   <w:num w:numId="10">
-    <w:abstractNumId w:val="16"/>
+    <w:abstractNumId w:val="17"/>
   </w:num>
   <w:num w:numId="11">
-    <w:abstractNumId w:val="25"/>
+    <w:abstractNumId w:val="26"/>
   </w:num>
   <w:num w:numId="12">
     <w:abstractNumId w:val="3"/>
   </w:num>
   <w:num w:numId="13">
-    <w:abstractNumId w:val="24"/>
+    <w:abstractNumId w:val="25"/>
   </w:num>
   <w:num w:numId="14">
-    <w:abstractNumId w:val="15"/>
+    <w:abstractNumId w:val="16"/>
   </w:num>
   <w:num w:numId="15">
     <w:abstractNumId w:val="0"/>
@@ -7023,10 +6619,10 @@
     <w:abstractNumId w:val="9"/>
   </w:num>
   <w:num w:numId="17">
-    <w:abstractNumId w:val="19"/>
+    <w:abstractNumId w:val="20"/>
   </w:num>
   <w:num w:numId="18">
-    <w:abstractNumId w:val="23"/>
+    <w:abstractNumId w:val="24"/>
   </w:num>
   <w:num w:numId="19">
     <w:abstractNumId w:val="5"/>
@@ -7047,13 +6643,13 @@
     <w:abstractNumId w:val="10"/>
   </w:num>
   <w:num w:numId="25">
-    <w:abstractNumId w:val="20"/>
+    <w:abstractNumId w:val="21"/>
   </w:num>
   <w:num w:numId="26">
     <w:abstractNumId w:val="2"/>
   </w:num>
   <w:num w:numId="27">
-    <w:abstractNumId w:val="24"/>
+    <w:abstractNumId w:val="25"/>
     <w:lvlOverride w:ilvl="0">
       <w:startOverride w:val="1"/>
     </w:lvlOverride>
@@ -7081,6 +6677,9 @@
     <w:lvlOverride w:ilvl="8">
       <w:startOverride w:val="1"/>
     </w:lvlOverride>
+  </w:num>
+  <w:num w:numId="28">
+    <w:abstractNumId w:val="15"/>
   </w:num>
 </w:numbering>
 </file>
@@ -7238,7 +6837,7 @@
   <w:style w:type="paragraph" w:default="1" w:styleId="Normal">
     <w:name w:val="Normal"/>
     <w:qFormat/>
-    <w:rsid w:val="00A56059"/>
+    <w:rsid w:val="006B4897"/>
     <w:pPr>
       <w:spacing w:before="200" w:after="200" w:line="276" w:lineRule="auto"/>
       <w:contextualSpacing/>
@@ -7255,7 +6854,7 @@
     <w:link w:val="Titre1Car"/>
     <w:uiPriority w:val="9"/>
     <w:qFormat/>
-    <w:rsid w:val="000F6594"/>
+    <w:rsid w:val="006B4897"/>
     <w:pPr>
       <w:pBdr>
         <w:top w:val="single" w:sz="24" w:space="0" w:color="4F81BD"/>
@@ -7268,13 +6867,13 @@
       <w:outlineLvl w:val="0"/>
     </w:pPr>
     <w:rPr>
+      <w:rFonts w:eastAsiaTheme="majorEastAsia" w:cstheme="majorBidi"/>
       <w:b/>
       <w:bCs/>
       <w:caps/>
       <w:color w:val="FFFFFF"/>
       <w:spacing w:val="15"/>
-      <w:sz w:val="22"/>
-      <w:szCs w:val="22"/>
+      <w:lang w:eastAsia="fr-FR" w:bidi="ar-SA"/>
     </w:rPr>
   </w:style>
   <w:style w:type="paragraph" w:styleId="Titre2">
@@ -7285,13 +6884,14 @@
     <w:uiPriority w:val="9"/>
     <w:unhideWhenUsed/>
     <w:qFormat/>
-    <w:rsid w:val="0040652C"/>
+    <w:rsid w:val="006B4897"/>
     <w:pPr>
       <w:ind w:left="360" w:hanging="360"/>
       <w:contextualSpacing w:val="0"/>
       <w:outlineLvl w:val="1"/>
     </w:pPr>
     <w:rPr>
+      <w:rFonts w:eastAsiaTheme="majorEastAsia" w:cstheme="majorBidi"/>
       <w:b/>
       <w:sz w:val="24"/>
     </w:rPr>
@@ -7304,13 +6904,14 @@
     <w:uiPriority w:val="9"/>
     <w:unhideWhenUsed/>
     <w:qFormat/>
-    <w:rsid w:val="0040652C"/>
+    <w:rsid w:val="006B4897"/>
     <w:pPr>
       <w:ind w:left="792" w:hanging="432"/>
       <w:contextualSpacing w:val="0"/>
       <w:outlineLvl w:val="2"/>
     </w:pPr>
     <w:rPr>
+      <w:rFonts w:eastAsiaTheme="majorEastAsia" w:cstheme="majorBidi"/>
       <w:b/>
       <w:sz w:val="22"/>
     </w:rPr>
@@ -7323,13 +6924,14 @@
     <w:uiPriority w:val="9"/>
     <w:unhideWhenUsed/>
     <w:qFormat/>
-    <w:rsid w:val="0040652C"/>
+    <w:rsid w:val="006B4897"/>
     <w:pPr>
       <w:ind w:left="1224" w:hanging="504"/>
       <w:contextualSpacing w:val="0"/>
       <w:outlineLvl w:val="3"/>
     </w:pPr>
     <w:rPr>
+      <w:rFonts w:eastAsiaTheme="majorEastAsia" w:cstheme="majorBidi"/>
       <w:b/>
     </w:rPr>
   </w:style>
@@ -7342,7 +6944,7 @@
     <w:semiHidden/>
     <w:unhideWhenUsed/>
     <w:qFormat/>
-    <w:rsid w:val="000F6594"/>
+    <w:rsid w:val="006B4897"/>
     <w:pPr>
       <w:pBdr>
         <w:bottom w:val="single" w:sz="6" w:space="1" w:color="4F81BD"/>
@@ -7351,11 +6953,11 @@
       <w:outlineLvl w:val="4"/>
     </w:pPr>
     <w:rPr>
+      <w:rFonts w:eastAsiaTheme="majorEastAsia" w:cstheme="majorBidi"/>
       <w:caps/>
       <w:color w:val="365F91"/>
       <w:spacing w:val="10"/>
-      <w:sz w:val="22"/>
-      <w:szCs w:val="22"/>
+      <w:lang w:eastAsia="fr-FR" w:bidi="ar-SA"/>
     </w:rPr>
   </w:style>
   <w:style w:type="paragraph" w:styleId="Titre6">
@@ -7367,7 +6969,7 @@
     <w:semiHidden/>
     <w:unhideWhenUsed/>
     <w:qFormat/>
-    <w:rsid w:val="000F6594"/>
+    <w:rsid w:val="006B4897"/>
     <w:pPr>
       <w:pBdr>
         <w:bottom w:val="dotted" w:sz="6" w:space="1" w:color="4F81BD"/>
@@ -7376,11 +6978,11 @@
       <w:outlineLvl w:val="5"/>
     </w:pPr>
     <w:rPr>
+      <w:rFonts w:eastAsiaTheme="majorEastAsia" w:cstheme="majorBidi"/>
       <w:caps/>
       <w:color w:val="365F91"/>
       <w:spacing w:val="10"/>
-      <w:sz w:val="22"/>
-      <w:szCs w:val="22"/>
+      <w:lang w:eastAsia="fr-FR" w:bidi="ar-SA"/>
     </w:rPr>
   </w:style>
   <w:style w:type="paragraph" w:styleId="Titre7">
@@ -7392,17 +6994,17 @@
     <w:semiHidden/>
     <w:unhideWhenUsed/>
     <w:qFormat/>
-    <w:rsid w:val="000F6594"/>
+    <w:rsid w:val="006B4897"/>
     <w:pPr>
       <w:spacing w:before="300" w:after="0"/>
       <w:outlineLvl w:val="6"/>
     </w:pPr>
     <w:rPr>
+      <w:rFonts w:eastAsiaTheme="majorEastAsia" w:cstheme="majorBidi"/>
       <w:caps/>
       <w:color w:val="365F91"/>
       <w:spacing w:val="10"/>
-      <w:sz w:val="22"/>
-      <w:szCs w:val="22"/>
+      <w:lang w:eastAsia="fr-FR" w:bidi="ar-SA"/>
     </w:rPr>
   </w:style>
   <w:style w:type="paragraph" w:styleId="Titre8">
@@ -7414,16 +7016,18 @@
     <w:semiHidden/>
     <w:unhideWhenUsed/>
     <w:qFormat/>
-    <w:rsid w:val="000F6594"/>
+    <w:rsid w:val="006B4897"/>
     <w:pPr>
       <w:spacing w:before="300" w:after="0"/>
       <w:outlineLvl w:val="7"/>
     </w:pPr>
     <w:rPr>
+      <w:rFonts w:eastAsiaTheme="majorEastAsia" w:cstheme="majorBidi"/>
       <w:caps/>
       <w:spacing w:val="10"/>
       <w:sz w:val="18"/>
       <w:szCs w:val="18"/>
+      <w:lang w:eastAsia="fr-FR" w:bidi="ar-SA"/>
     </w:rPr>
   </w:style>
   <w:style w:type="paragraph" w:styleId="Titre9">
@@ -7435,17 +7039,19 @@
     <w:semiHidden/>
     <w:unhideWhenUsed/>
     <w:qFormat/>
-    <w:rsid w:val="000F6594"/>
+    <w:rsid w:val="006B4897"/>
     <w:pPr>
       <w:spacing w:before="300" w:after="0"/>
       <w:outlineLvl w:val="8"/>
     </w:pPr>
     <w:rPr>
+      <w:rFonts w:eastAsiaTheme="majorEastAsia" w:cstheme="majorBidi"/>
       <w:i/>
       <w:caps/>
       <w:spacing w:val="10"/>
       <w:sz w:val="18"/>
       <w:szCs w:val="18"/>
+      <w:lang w:eastAsia="fr-FR" w:bidi="ar-SA"/>
     </w:rPr>
   </w:style>
   <w:style w:type="character" w:default="1" w:styleId="Policepardfaut">
@@ -7481,8 +7087,9 @@
     <w:basedOn w:val="Policepardfaut"/>
     <w:link w:val="Titre1"/>
     <w:uiPriority w:val="9"/>
-    <w:rsid w:val="000F6594"/>
+    <w:rsid w:val="006B4897"/>
     <w:rPr>
+      <w:rFonts w:eastAsiaTheme="majorEastAsia" w:cstheme="majorBidi"/>
       <w:b/>
       <w:bCs/>
       <w:caps/>
@@ -7496,8 +7103,9 @@
     <w:basedOn w:val="Policepardfaut"/>
     <w:link w:val="Titre2"/>
     <w:uiPriority w:val="9"/>
-    <w:rsid w:val="00D731E8"/>
+    <w:rsid w:val="006B4897"/>
     <w:rPr>
+      <w:rFonts w:eastAsiaTheme="majorEastAsia" w:cstheme="majorBidi"/>
       <w:b/>
       <w:sz w:val="24"/>
       <w:lang w:eastAsia="en-US" w:bidi="en-US"/>
@@ -7508,8 +7116,9 @@
     <w:basedOn w:val="Policepardfaut"/>
     <w:link w:val="Titre3"/>
     <w:uiPriority w:val="9"/>
-    <w:rsid w:val="00D731E8"/>
+    <w:rsid w:val="006B4897"/>
     <w:rPr>
+      <w:rFonts w:eastAsiaTheme="majorEastAsia" w:cstheme="majorBidi"/>
       <w:b/>
       <w:sz w:val="22"/>
       <w:lang w:eastAsia="en-US" w:bidi="en-US"/>
@@ -7520,8 +7129,9 @@
     <w:basedOn w:val="Policepardfaut"/>
     <w:link w:val="Titre4"/>
     <w:uiPriority w:val="9"/>
-    <w:rsid w:val="0040652C"/>
+    <w:rsid w:val="006B4897"/>
     <w:rPr>
+      <w:rFonts w:eastAsiaTheme="majorEastAsia" w:cstheme="majorBidi"/>
       <w:b/>
       <w:lang w:eastAsia="en-US" w:bidi="en-US"/>
     </w:rPr>
@@ -7532,8 +7142,9 @@
     <w:link w:val="Titre5"/>
     <w:uiPriority w:val="9"/>
     <w:semiHidden/>
-    <w:rsid w:val="000F6594"/>
+    <w:rsid w:val="006B4897"/>
     <w:rPr>
+      <w:rFonts w:eastAsiaTheme="majorEastAsia" w:cstheme="majorBidi"/>
       <w:caps/>
       <w:color w:val="365F91"/>
       <w:spacing w:val="10"/>
@@ -7545,8 +7156,9 @@
     <w:link w:val="Titre6"/>
     <w:uiPriority w:val="9"/>
     <w:semiHidden/>
-    <w:rsid w:val="000F6594"/>
+    <w:rsid w:val="006B4897"/>
     <w:rPr>
+      <w:rFonts w:eastAsiaTheme="majorEastAsia" w:cstheme="majorBidi"/>
       <w:caps/>
       <w:color w:val="365F91"/>
       <w:spacing w:val="10"/>
@@ -7558,8 +7170,9 @@
     <w:link w:val="Titre7"/>
     <w:uiPriority w:val="9"/>
     <w:semiHidden/>
-    <w:rsid w:val="000F6594"/>
+    <w:rsid w:val="006B4897"/>
     <w:rPr>
+      <w:rFonts w:eastAsiaTheme="majorEastAsia" w:cstheme="majorBidi"/>
       <w:caps/>
       <w:color w:val="365F91"/>
       <w:spacing w:val="10"/>
@@ -7571,8 +7184,9 @@
     <w:link w:val="Titre8"/>
     <w:uiPriority w:val="9"/>
     <w:semiHidden/>
-    <w:rsid w:val="000F6594"/>
+    <w:rsid w:val="006B4897"/>
     <w:rPr>
+      <w:rFonts w:eastAsiaTheme="majorEastAsia" w:cstheme="majorBidi"/>
       <w:caps/>
       <w:spacing w:val="10"/>
       <w:sz w:val="18"/>
@@ -7585,8 +7199,9 @@
     <w:link w:val="Titre9"/>
     <w:uiPriority w:val="9"/>
     <w:semiHidden/>
-    <w:rsid w:val="000F6594"/>
+    <w:rsid w:val="006B4897"/>
     <w:rPr>
+      <w:rFonts w:eastAsiaTheme="majorEastAsia" w:cstheme="majorBidi"/>
       <w:i/>
       <w:caps/>
       <w:spacing w:val="10"/>
@@ -7668,17 +7283,19 @@
     <w:link w:val="TitreCar"/>
     <w:uiPriority w:val="10"/>
     <w:qFormat/>
-    <w:rsid w:val="000F6594"/>
+    <w:rsid w:val="006B4897"/>
     <w:pPr>
       <w:spacing w:before="720"/>
     </w:pPr>
     <w:rPr>
+      <w:rFonts w:eastAsiaTheme="majorEastAsia" w:cstheme="majorBidi"/>
       <w:caps/>
       <w:color w:val="4F81BD"/>
       <w:spacing w:val="10"/>
       <w:kern w:val="28"/>
       <w:sz w:val="52"/>
       <w:szCs w:val="52"/>
+      <w:lang w:eastAsia="fr-FR" w:bidi="ar-SA"/>
     </w:rPr>
   </w:style>
   <w:style w:type="character" w:customStyle="1" w:styleId="TitreCar">
@@ -7686,8 +7303,9 @@
     <w:basedOn w:val="Policepardfaut"/>
     <w:link w:val="Titre"/>
     <w:uiPriority w:val="10"/>
-    <w:rsid w:val="000F6594"/>
+    <w:rsid w:val="006B4897"/>
     <w:rPr>
+      <w:rFonts w:eastAsiaTheme="majorEastAsia" w:cstheme="majorBidi"/>
       <w:caps/>
       <w:color w:val="4F81BD"/>
       <w:spacing w:val="10"/>
@@ -7701,7 +7319,7 @@
     <w:basedOn w:val="Normal"/>
     <w:uiPriority w:val="34"/>
     <w:qFormat/>
-    <w:rsid w:val="000F6594"/>
+    <w:rsid w:val="006B4897"/>
     <w:pPr>
       <w:ind w:left="720"/>
     </w:pPr>
@@ -7742,17 +7360,20 @@
     <w:link w:val="SansinterligneCar"/>
     <w:uiPriority w:val="1"/>
     <w:qFormat/>
-    <w:rsid w:val="000F6594"/>
+    <w:rsid w:val="006B4897"/>
     <w:pPr>
       <w:spacing w:before="0" w:after="0" w:line="240" w:lineRule="auto"/>
     </w:pPr>
+    <w:rPr>
+      <w:lang w:eastAsia="fr-FR" w:bidi="ar-SA"/>
+    </w:rPr>
   </w:style>
   <w:style w:type="character" w:customStyle="1" w:styleId="SansinterligneCar">
     <w:name w:val="Sans interligne Car"/>
     <w:basedOn w:val="Policepardfaut"/>
     <w:link w:val="Sansinterligne"/>
     <w:uiPriority w:val="1"/>
-    <w:rsid w:val="000F6594"/>
+    <w:rsid w:val="006B4897"/>
     <w:rPr>
       <w:sz w:val="20"/>
       <w:szCs w:val="20"/>
@@ -7766,7 +7387,7 @@
     <w:semiHidden/>
     <w:unhideWhenUsed/>
     <w:qFormat/>
-    <w:rsid w:val="000F6594"/>
+    <w:rsid w:val="006B4897"/>
     <w:rPr>
       <w:b/>
       <w:bCs/>
@@ -7782,16 +7403,18 @@
     <w:link w:val="Sous-titreCar"/>
     <w:uiPriority w:val="11"/>
     <w:qFormat/>
-    <w:rsid w:val="000F6594"/>
+    <w:rsid w:val="006B4897"/>
     <w:pPr>
       <w:spacing w:after="1000" w:line="240" w:lineRule="auto"/>
     </w:pPr>
     <w:rPr>
+      <w:rFonts w:eastAsiaTheme="majorEastAsia" w:cstheme="majorBidi"/>
       <w:caps/>
       <w:color w:val="595959"/>
       <w:spacing w:val="10"/>
       <w:sz w:val="24"/>
       <w:szCs w:val="24"/>
+      <w:lang w:eastAsia="fr-FR" w:bidi="ar-SA"/>
     </w:rPr>
   </w:style>
   <w:style w:type="character" w:customStyle="1" w:styleId="Sous-titreCar">
@@ -7799,8 +7422,9 @@
     <w:basedOn w:val="Policepardfaut"/>
     <w:link w:val="Sous-titre"/>
     <w:uiPriority w:val="11"/>
-    <w:rsid w:val="000F6594"/>
+    <w:rsid w:val="006B4897"/>
     <w:rPr>
+      <w:rFonts w:eastAsiaTheme="majorEastAsia" w:cstheme="majorBidi"/>
       <w:caps/>
       <w:color w:val="595959"/>
       <w:spacing w:val="10"/>
@@ -7812,7 +7436,7 @@
     <w:name w:val="Strong"/>
     <w:uiPriority w:val="22"/>
     <w:qFormat/>
-    <w:rsid w:val="000F6594"/>
+    <w:rsid w:val="006B4897"/>
     <w:rPr>
       <w:b/>
       <w:bCs/>
@@ -7822,7 +7446,7 @@
     <w:name w:val="Emphasis"/>
     <w:uiPriority w:val="20"/>
     <w:qFormat/>
-    <w:rsid w:val="000F6594"/>
+    <w:rsid w:val="006B4897"/>
     <w:rPr>
       <w:caps/>
       <w:color w:val="243F60"/>
@@ -7836,10 +7460,11 @@
     <w:link w:val="CitationCar"/>
     <w:uiPriority w:val="29"/>
     <w:qFormat/>
-    <w:rsid w:val="000F6594"/>
+    <w:rsid w:val="006B4897"/>
     <w:rPr>
       <w:i/>
       <w:iCs/>
+      <w:lang w:eastAsia="fr-FR" w:bidi="ar-SA"/>
     </w:rPr>
   </w:style>
   <w:style w:type="character" w:customStyle="1" w:styleId="CitationCar">
@@ -7847,7 +7472,7 @@
     <w:basedOn w:val="Policepardfaut"/>
     <w:link w:val="Citation"/>
     <w:uiPriority w:val="29"/>
-    <w:rsid w:val="000F6594"/>
+    <w:rsid w:val="006B4897"/>
     <w:rPr>
       <w:i/>
       <w:iCs/>
@@ -7862,7 +7487,7 @@
     <w:link w:val="CitationintenseCar"/>
     <w:uiPriority w:val="30"/>
     <w:qFormat/>
-    <w:rsid w:val="000F6594"/>
+    <w:rsid w:val="006B4897"/>
     <w:pPr>
       <w:pBdr>
         <w:top w:val="single" w:sz="4" w:space="10" w:color="4F81BD"/>
@@ -7875,6 +7500,7 @@
       <w:i/>
       <w:iCs/>
       <w:color w:val="4F81BD"/>
+      <w:lang w:eastAsia="fr-FR" w:bidi="ar-SA"/>
     </w:rPr>
   </w:style>
   <w:style w:type="character" w:customStyle="1" w:styleId="CitationintenseCar">
@@ -7882,7 +7508,7 @@
     <w:basedOn w:val="Policepardfaut"/>
     <w:link w:val="Citationintense"/>
     <w:uiPriority w:val="30"/>
-    <w:rsid w:val="000F6594"/>
+    <w:rsid w:val="006B4897"/>
     <w:rPr>
       <w:i/>
       <w:iCs/>
@@ -7895,7 +7521,7 @@
     <w:name w:val="Subtle Emphasis"/>
     <w:uiPriority w:val="19"/>
     <w:qFormat/>
-    <w:rsid w:val="000F6594"/>
+    <w:rsid w:val="006B4897"/>
     <w:rPr>
       <w:i/>
       <w:iCs/>
@@ -7906,7 +7532,7 @@
     <w:name w:val="Intense Emphasis"/>
     <w:uiPriority w:val="21"/>
     <w:qFormat/>
-    <w:rsid w:val="000F6594"/>
+    <w:rsid w:val="006B4897"/>
     <w:rPr>
       <w:b/>
       <w:bCs/>
@@ -7919,7 +7545,7 @@
     <w:name w:val="Subtle Reference"/>
     <w:uiPriority w:val="31"/>
     <w:qFormat/>
-    <w:rsid w:val="000F6594"/>
+    <w:rsid w:val="006B4897"/>
     <w:rPr>
       <w:b/>
       <w:bCs/>
@@ -7930,7 +7556,7 @@
     <w:name w:val="Intense Reference"/>
     <w:uiPriority w:val="32"/>
     <w:qFormat/>
-    <w:rsid w:val="000F6594"/>
+    <w:rsid w:val="006B4897"/>
     <w:rPr>
       <w:b/>
       <w:bCs/>
@@ -7944,7 +7570,7 @@
     <w:name w:val="Book Title"/>
     <w:uiPriority w:val="33"/>
     <w:qFormat/>
-    <w:rsid w:val="000F6594"/>
+    <w:rsid w:val="006B4897"/>
     <w:rPr>
       <w:b/>
       <w:bCs/>
@@ -7961,10 +7587,15 @@
     <w:semiHidden/>
     <w:unhideWhenUsed/>
     <w:qFormat/>
-    <w:rsid w:val="000F6594"/>
+    <w:rsid w:val="006B4897"/>
     <w:pPr>
       <w:outlineLvl w:val="9"/>
     </w:pPr>
+    <w:rPr>
+      <w:sz w:val="22"/>
+      <w:szCs w:val="22"/>
+      <w:lang w:eastAsia="en-US" w:bidi="en-US"/>
+    </w:rPr>
   </w:style>
   <w:style w:type="character" w:styleId="Marquedecommentaire">
     <w:name w:val="annotation reference"/>
@@ -8631,7 +8262,7 @@
 </file>
 
 <file path=customXml/itemProps1.xml><?xml version="1.0" encoding="utf-8"?>
-<ds:datastoreItem xmlns:ds="http://schemas.openxmlformats.org/officeDocument/2006/customXml" ds:itemID="{9E0A10A3-3E11-46E8-88C1-BEB7E2C4EAFE}">
+<ds:datastoreItem xmlns:ds="http://schemas.openxmlformats.org/officeDocument/2006/customXml" ds:itemID="{31975B6C-D50B-4DE2-8DE3-70B08BF02F16}">
   <ds:schemaRefs>
     <ds:schemaRef ds:uri="http://schemas.openxmlformats.org/officeDocument/2006/bibliography"/>
   </ds:schemaRefs>

</xml_diff>